<commit_message>
Fixed up file list
</commit_message>
<xml_diff>
--- a/War Congress Data/Post War Iraq/5516.Woolsey.4.14.05.docx
+++ b/War Congress Data/Post War Iraq/5516.Woolsey.4.14.05.docx
@@ -1,6 +1,6 @@
 
 <file path=word/document.xml><?xml version="1.0" encoding="utf-8"?>
-<w:document xmlns:wpc="http://schemas.microsoft.com/office/word/2010/wordprocessingCanvas" xmlns:mc="http://schemas.openxmlformats.org/markup-compatibility/2006" xmlns:o="urn:schemas-microsoft-com:office:office" xmlns:r="http://schemas.openxmlformats.org/officeDocument/2006/relationships" xmlns:m="http://schemas.openxmlformats.org/officeDocument/2006/math" xmlns:v="urn:schemas-microsoft-com:vml" xmlns:wp14="http://schemas.microsoft.com/office/word/2010/wordprocessingDrawing" xmlns:wp="http://schemas.openxmlformats.org/drawingml/2006/wordprocessingDrawing" xmlns:w10="urn:schemas-microsoft-com:office:word" xmlns:w="http://schemas.openxmlformats.org/wordprocessingml/2006/main" xmlns:w14="http://schemas.microsoft.com/office/word/2010/wordml" xmlns:wpg="http://schemas.microsoft.com/office/word/2010/wordprocessingGroup" xmlns:wpi="http://schemas.microsoft.com/office/word/2010/wordprocessingInk" xmlns:wne="http://schemas.microsoft.com/office/word/2006/wordml" xmlns:wps="http://schemas.microsoft.com/office/word/2010/wordprocessingShape" mc:Ignorable="w14 wp14">
+<w:document xmlns:wpc="http://schemas.microsoft.com/office/word/2010/wordprocessingCanvas" xmlns:mo="http://schemas.microsoft.com/office/mac/office/2008/main" xmlns:mc="http://schemas.openxmlformats.org/markup-compatibility/2006" xmlns:mv="urn:schemas-microsoft-com:mac:vml" xmlns:o="urn:schemas-microsoft-com:office:office" xmlns:r="http://schemas.openxmlformats.org/officeDocument/2006/relationships" xmlns:m="http://schemas.openxmlformats.org/officeDocument/2006/math" xmlns:v="urn:schemas-microsoft-com:vml" xmlns:wp14="http://schemas.microsoft.com/office/word/2010/wordprocessingDrawing" xmlns:wp="http://schemas.openxmlformats.org/drawingml/2006/wordprocessingDrawing" xmlns:w10="urn:schemas-microsoft-com:office:word" xmlns:w="http://schemas.openxmlformats.org/wordprocessingml/2006/main" xmlns:w14="http://schemas.microsoft.com/office/word/2010/wordml" xmlns:wpg="http://schemas.microsoft.com/office/word/2010/wordprocessingGroup" xmlns:wpi="http://schemas.microsoft.com/office/word/2010/wordprocessingInk" xmlns:wne="http://schemas.microsoft.com/office/word/2006/wordml" xmlns:wps="http://schemas.microsoft.com/office/word/2010/wordprocessingShape" mc:Ignorable="w14 wp14">
   <w:body>
     <w:p>
       <w:pPr>
@@ -106,25 +106,14 @@
           <w:szCs w:val="20"/>
         </w:rPr>
       </w:pPr>
-      <w:proofErr w:type="gramStart"/>
-      <w:r>
-        <w:rPr>
-          <w:rFonts w:ascii="Courier New" w:eastAsia="Times New Roman" w:hAnsi="Courier New" w:cs="Courier New"/>
-          <w:color w:val="000000"/>
-          <w:sz w:val="20"/>
-          <w:szCs w:val="20"/>
-        </w:rPr>
-        <w:t>of</w:t>
-      </w:r>
-      <w:proofErr w:type="gramEnd"/>
-      <w:r>
-        <w:rPr>
-          <w:rFonts w:ascii="Courier New" w:eastAsia="Times New Roman" w:hAnsi="Courier New" w:cs="Courier New"/>
-          <w:color w:val="000000"/>
-          <w:sz w:val="20"/>
-          <w:szCs w:val="20"/>
-        </w:rPr>
-        <w:t xml:space="preserve"> the Joint Chiefs of Staff, announced that 142,000 members of the </w:t>
+      <w:r>
+        <w:rPr>
+          <w:rFonts w:ascii="Courier New" w:eastAsia="Times New Roman" w:hAnsi="Courier New" w:cs="Courier New"/>
+          <w:color w:val="000000"/>
+          <w:sz w:val="20"/>
+          <w:szCs w:val="20"/>
+        </w:rPr>
+        <w:t xml:space="preserve">of the Joint Chiefs of Staff, announced that 142,000 members of the </w:t>
       </w:r>
     </w:p>
     <w:p>
@@ -193,123 +182,90 @@
           <w:szCs w:val="20"/>
         </w:rPr>
       </w:pPr>
-      <w:proofErr w:type="gramStart"/>
-      <w:r>
-        <w:rPr>
-          <w:rFonts w:ascii="Courier New" w:eastAsia="Times New Roman" w:hAnsi="Courier New" w:cs="Courier New"/>
-          <w:color w:val="000000"/>
-          <w:sz w:val="20"/>
-          <w:szCs w:val="20"/>
-        </w:rPr>
-        <w:t>to</w:t>
-      </w:r>
-      <w:proofErr w:type="gramEnd"/>
-      <w:r>
-        <w:rPr>
-          <w:rFonts w:ascii="Courier New" w:eastAsia="Times New Roman" w:hAnsi="Courier New" w:cs="Courier New"/>
-          <w:color w:val="000000"/>
-          <w:sz w:val="20"/>
-          <w:szCs w:val="20"/>
-        </w:rPr>
-        <w:t xml:space="preserve"> wonder, if the number of trained Iraqi security personnel equals the </w:t>
-      </w:r>
-    </w:p>
-    <w:p>
-      <w:pPr>
-        <w:tabs>
-          <w:tab w:val="left" w:pos="916"/>
-          <w:tab w:val="left" w:pos="1832"/>
-          <w:tab w:val="left" w:pos="2748"/>
-          <w:tab w:val="left" w:pos="3664"/>
-          <w:tab w:val="left" w:pos="4580"/>
-          <w:tab w:val="left" w:pos="5496"/>
-          <w:tab w:val="left" w:pos="6412"/>
-          <w:tab w:val="left" w:pos="7328"/>
-          <w:tab w:val="left" w:pos="8244"/>
-          <w:tab w:val="left" w:pos="9160"/>
-          <w:tab w:val="left" w:pos="10076"/>
-          <w:tab w:val="left" w:pos="10992"/>
-          <w:tab w:val="left" w:pos="11908"/>
-          <w:tab w:val="left" w:pos="12824"/>
-          <w:tab w:val="left" w:pos="13740"/>
-          <w:tab w:val="left" w:pos="14656"/>
-        </w:tabs>
-        <w:spacing w:after="0" w:line="240" w:lineRule="auto"/>
-        <w:rPr>
-          <w:rFonts w:ascii="Courier New" w:eastAsia="Times New Roman" w:hAnsi="Courier New" w:cs="Courier New"/>
-          <w:color w:val="000000"/>
-          <w:sz w:val="20"/>
-          <w:szCs w:val="20"/>
-        </w:rPr>
-      </w:pPr>
-      <w:proofErr w:type="gramStart"/>
-      <w:r>
-        <w:rPr>
-          <w:rFonts w:ascii="Courier New" w:eastAsia="Times New Roman" w:hAnsi="Courier New" w:cs="Courier New"/>
-          <w:color w:val="000000"/>
-          <w:sz w:val="20"/>
-          <w:szCs w:val="20"/>
-        </w:rPr>
-        <w:t>number</w:t>
-      </w:r>
-      <w:proofErr w:type="gramEnd"/>
-      <w:r>
-        <w:rPr>
-          <w:rFonts w:ascii="Courier New" w:eastAsia="Times New Roman" w:hAnsi="Courier New" w:cs="Courier New"/>
-          <w:color w:val="000000"/>
-          <w:sz w:val="20"/>
-          <w:szCs w:val="20"/>
-        </w:rPr>
-        <w:t xml:space="preserve"> of United States troops in Iraq, why have we not begun to bring </w:t>
-      </w:r>
-    </w:p>
-    <w:p>
-      <w:pPr>
-        <w:tabs>
-          <w:tab w:val="left" w:pos="916"/>
-          <w:tab w:val="left" w:pos="1832"/>
-          <w:tab w:val="left" w:pos="2748"/>
-          <w:tab w:val="left" w:pos="3664"/>
-          <w:tab w:val="left" w:pos="4580"/>
-          <w:tab w:val="left" w:pos="5496"/>
-          <w:tab w:val="left" w:pos="6412"/>
-          <w:tab w:val="left" w:pos="7328"/>
-          <w:tab w:val="left" w:pos="8244"/>
-          <w:tab w:val="left" w:pos="9160"/>
-          <w:tab w:val="left" w:pos="10076"/>
-          <w:tab w:val="left" w:pos="10992"/>
-          <w:tab w:val="left" w:pos="11908"/>
-          <w:tab w:val="left" w:pos="12824"/>
-          <w:tab w:val="left" w:pos="13740"/>
-          <w:tab w:val="left" w:pos="14656"/>
-        </w:tabs>
-        <w:spacing w:after="0" w:line="240" w:lineRule="auto"/>
-        <w:rPr>
-          <w:rFonts w:ascii="Courier New" w:eastAsia="Times New Roman" w:hAnsi="Courier New" w:cs="Courier New"/>
-          <w:color w:val="000000"/>
-          <w:sz w:val="20"/>
-          <w:szCs w:val="20"/>
-        </w:rPr>
-      </w:pPr>
-      <w:proofErr w:type="gramStart"/>
-      <w:r>
-        <w:rPr>
-          <w:rFonts w:ascii="Courier New" w:eastAsia="Times New Roman" w:hAnsi="Courier New" w:cs="Courier New"/>
-          <w:color w:val="000000"/>
-          <w:sz w:val="20"/>
-          <w:szCs w:val="20"/>
-        </w:rPr>
-        <w:t>our</w:t>
-      </w:r>
-      <w:proofErr w:type="gramEnd"/>
-      <w:r>
-        <w:rPr>
-          <w:rFonts w:ascii="Courier New" w:eastAsia="Times New Roman" w:hAnsi="Courier New" w:cs="Courier New"/>
-          <w:color w:val="000000"/>
-          <w:sz w:val="20"/>
-          <w:szCs w:val="20"/>
-        </w:rPr>
-        <w:t xml:space="preserve"> troops home?</w:t>
+      <w:r>
+        <w:rPr>
+          <w:rFonts w:ascii="Courier New" w:eastAsia="Times New Roman" w:hAnsi="Courier New" w:cs="Courier New"/>
+          <w:color w:val="000000"/>
+          <w:sz w:val="20"/>
+          <w:szCs w:val="20"/>
+        </w:rPr>
+        <w:t xml:space="preserve">to wonder, if the number of trained Iraqi security personnel equals the </w:t>
+      </w:r>
+    </w:p>
+    <w:p>
+      <w:pPr>
+        <w:tabs>
+          <w:tab w:val="left" w:pos="916"/>
+          <w:tab w:val="left" w:pos="1832"/>
+          <w:tab w:val="left" w:pos="2748"/>
+          <w:tab w:val="left" w:pos="3664"/>
+          <w:tab w:val="left" w:pos="4580"/>
+          <w:tab w:val="left" w:pos="5496"/>
+          <w:tab w:val="left" w:pos="6412"/>
+          <w:tab w:val="left" w:pos="7328"/>
+          <w:tab w:val="left" w:pos="8244"/>
+          <w:tab w:val="left" w:pos="9160"/>
+          <w:tab w:val="left" w:pos="10076"/>
+          <w:tab w:val="left" w:pos="10992"/>
+          <w:tab w:val="left" w:pos="11908"/>
+          <w:tab w:val="left" w:pos="12824"/>
+          <w:tab w:val="left" w:pos="13740"/>
+          <w:tab w:val="left" w:pos="14656"/>
+        </w:tabs>
+        <w:spacing w:after="0" w:line="240" w:lineRule="auto"/>
+        <w:rPr>
+          <w:rFonts w:ascii="Courier New" w:eastAsia="Times New Roman" w:hAnsi="Courier New" w:cs="Courier New"/>
+          <w:color w:val="000000"/>
+          <w:sz w:val="20"/>
+          <w:szCs w:val="20"/>
+        </w:rPr>
+      </w:pPr>
+      <w:r>
+        <w:rPr>
+          <w:rFonts w:ascii="Courier New" w:eastAsia="Times New Roman" w:hAnsi="Courier New" w:cs="Courier New"/>
+          <w:color w:val="000000"/>
+          <w:sz w:val="20"/>
+          <w:szCs w:val="20"/>
+        </w:rPr>
+        <w:t xml:space="preserve">number of United States troops in Iraq, why have we not begun to bring </w:t>
+      </w:r>
+    </w:p>
+    <w:p>
+      <w:pPr>
+        <w:tabs>
+          <w:tab w:val="left" w:pos="916"/>
+          <w:tab w:val="left" w:pos="1832"/>
+          <w:tab w:val="left" w:pos="2748"/>
+          <w:tab w:val="left" w:pos="3664"/>
+          <w:tab w:val="left" w:pos="4580"/>
+          <w:tab w:val="left" w:pos="5496"/>
+          <w:tab w:val="left" w:pos="6412"/>
+          <w:tab w:val="left" w:pos="7328"/>
+          <w:tab w:val="left" w:pos="8244"/>
+          <w:tab w:val="left" w:pos="9160"/>
+          <w:tab w:val="left" w:pos="10076"/>
+          <w:tab w:val="left" w:pos="10992"/>
+          <w:tab w:val="left" w:pos="11908"/>
+          <w:tab w:val="left" w:pos="12824"/>
+          <w:tab w:val="left" w:pos="13740"/>
+          <w:tab w:val="left" w:pos="14656"/>
+        </w:tabs>
+        <w:spacing w:after="0" w:line="240" w:lineRule="auto"/>
+        <w:rPr>
+          <w:rFonts w:ascii="Courier New" w:eastAsia="Times New Roman" w:hAnsi="Courier New" w:cs="Courier New"/>
+          <w:color w:val="000000"/>
+          <w:sz w:val="20"/>
+          <w:szCs w:val="20"/>
+        </w:rPr>
+      </w:pPr>
+      <w:r>
+        <w:rPr>
+          <w:rFonts w:ascii="Courier New" w:eastAsia="Times New Roman" w:hAnsi="Courier New" w:cs="Courier New"/>
+          <w:color w:val="000000"/>
+          <w:sz w:val="20"/>
+          <w:szCs w:val="20"/>
+        </w:rPr>
+        <w:t>our troops home?</w:t>
       </w:r>
     </w:p>
     <w:p>
@@ -416,25 +372,14 @@
           <w:szCs w:val="20"/>
         </w:rPr>
       </w:pPr>
-      <w:proofErr w:type="gramStart"/>
-      <w:r>
-        <w:rPr>
-          <w:rFonts w:ascii="Courier New" w:eastAsia="Times New Roman" w:hAnsi="Courier New" w:cs="Courier New"/>
-          <w:color w:val="000000"/>
-          <w:sz w:val="20"/>
-          <w:szCs w:val="20"/>
-        </w:rPr>
-        <w:t>be</w:t>
-      </w:r>
-      <w:proofErr w:type="gramEnd"/>
-      <w:r>
-        <w:rPr>
-          <w:rFonts w:ascii="Courier New" w:eastAsia="Times New Roman" w:hAnsi="Courier New" w:cs="Courier New"/>
-          <w:color w:val="000000"/>
-          <w:sz w:val="20"/>
-          <w:szCs w:val="20"/>
-        </w:rPr>
-        <w:t xml:space="preserve"> sitting ducks in Iraq for the foreseeable future? Why are not the </w:t>
+      <w:r>
+        <w:rPr>
+          <w:rFonts w:ascii="Courier New" w:eastAsia="Times New Roman" w:hAnsi="Courier New" w:cs="Courier New"/>
+          <w:color w:val="000000"/>
+          <w:sz w:val="20"/>
+          <w:szCs w:val="20"/>
+        </w:rPr>
+        <w:t xml:space="preserve">be sitting ducks in Iraq for the foreseeable future? Why are not the </w:t>
       </w:r>
     </w:p>
     <w:p>
@@ -503,25 +448,14 @@
           <w:szCs w:val="20"/>
         </w:rPr>
       </w:pPr>
-      <w:proofErr w:type="gramStart"/>
-      <w:r>
-        <w:rPr>
-          <w:rFonts w:ascii="Courier New" w:eastAsia="Times New Roman" w:hAnsi="Courier New" w:cs="Courier New"/>
-          <w:color w:val="000000"/>
-          <w:sz w:val="20"/>
-          <w:szCs w:val="20"/>
-        </w:rPr>
-        <w:t>of</w:t>
-      </w:r>
-      <w:proofErr w:type="gramEnd"/>
-      <w:r>
-        <w:rPr>
-          <w:rFonts w:ascii="Courier New" w:eastAsia="Times New Roman" w:hAnsi="Courier New" w:cs="Courier New"/>
-          <w:color w:val="000000"/>
-          <w:sz w:val="20"/>
-          <w:szCs w:val="20"/>
-        </w:rPr>
-        <w:t xml:space="preserve"> keeping Iraq secure?</w:t>
+      <w:r>
+        <w:rPr>
+          <w:rFonts w:ascii="Courier New" w:eastAsia="Times New Roman" w:hAnsi="Courier New" w:cs="Courier New"/>
+          <w:color w:val="000000"/>
+          <w:sz w:val="20"/>
+          <w:szCs w:val="20"/>
+        </w:rPr>
+        <w:t>of keeping Iraq secure?</w:t>
       </w:r>
     </w:p>
     <w:p>
@@ -590,74 +524,52 @@
           <w:szCs w:val="20"/>
         </w:rPr>
       </w:pPr>
-      <w:proofErr w:type="gramStart"/>
-      <w:r>
-        <w:rPr>
-          <w:rFonts w:ascii="Courier New" w:eastAsia="Times New Roman" w:hAnsi="Courier New" w:cs="Courier New"/>
-          <w:color w:val="000000"/>
-          <w:sz w:val="20"/>
-          <w:szCs w:val="20"/>
-        </w:rPr>
-        <w:t>the</w:t>
-      </w:r>
-      <w:proofErr w:type="gramEnd"/>
-      <w:r>
-        <w:rPr>
-          <w:rFonts w:ascii="Courier New" w:eastAsia="Times New Roman" w:hAnsi="Courier New" w:cs="Courier New"/>
-          <w:color w:val="000000"/>
-          <w:sz w:val="20"/>
-          <w:szCs w:val="20"/>
-        </w:rPr>
-        <w:t xml:space="preserve"> fact that together 150,000 American troops and 142,000 Iraqi troops </w:t>
-      </w:r>
-    </w:p>
-    <w:p>
-      <w:pPr>
-        <w:tabs>
-          <w:tab w:val="left" w:pos="916"/>
-          <w:tab w:val="left" w:pos="1832"/>
-          <w:tab w:val="left" w:pos="2748"/>
-          <w:tab w:val="left" w:pos="3664"/>
-          <w:tab w:val="left" w:pos="4580"/>
-          <w:tab w:val="left" w:pos="5496"/>
-          <w:tab w:val="left" w:pos="6412"/>
-          <w:tab w:val="left" w:pos="7328"/>
-          <w:tab w:val="left" w:pos="8244"/>
-          <w:tab w:val="left" w:pos="9160"/>
-          <w:tab w:val="left" w:pos="10076"/>
-          <w:tab w:val="left" w:pos="10992"/>
-          <w:tab w:val="left" w:pos="11908"/>
-          <w:tab w:val="left" w:pos="12824"/>
-          <w:tab w:val="left" w:pos="13740"/>
-          <w:tab w:val="left" w:pos="14656"/>
-        </w:tabs>
-        <w:spacing w:after="0" w:line="240" w:lineRule="auto"/>
-        <w:rPr>
-          <w:rFonts w:ascii="Courier New" w:eastAsia="Times New Roman" w:hAnsi="Courier New" w:cs="Courier New"/>
-          <w:color w:val="000000"/>
-          <w:sz w:val="20"/>
-          <w:szCs w:val="20"/>
-        </w:rPr>
-      </w:pPr>
-      <w:proofErr w:type="gramStart"/>
-      <w:r>
-        <w:rPr>
-          <w:rFonts w:ascii="Courier New" w:eastAsia="Times New Roman" w:hAnsi="Courier New" w:cs="Courier New"/>
-          <w:color w:val="000000"/>
-          <w:sz w:val="20"/>
-          <w:szCs w:val="20"/>
-        </w:rPr>
-        <w:t>have</w:t>
-      </w:r>
-      <w:proofErr w:type="gramEnd"/>
-      <w:r>
-        <w:rPr>
-          <w:rFonts w:ascii="Courier New" w:eastAsia="Times New Roman" w:hAnsi="Courier New" w:cs="Courier New"/>
-          <w:color w:val="000000"/>
-          <w:sz w:val="20"/>
-          <w:szCs w:val="20"/>
-        </w:rPr>
-        <w:t xml:space="preserve"> not been able to secure the country.</w:t>
+      <w:r>
+        <w:rPr>
+          <w:rFonts w:ascii="Courier New" w:eastAsia="Times New Roman" w:hAnsi="Courier New" w:cs="Courier New"/>
+          <w:color w:val="000000"/>
+          <w:sz w:val="20"/>
+          <w:szCs w:val="20"/>
+        </w:rPr>
+        <w:t xml:space="preserve">the fact that together 150,000 American troops and 142,000 Iraqi troops </w:t>
+      </w:r>
+    </w:p>
+    <w:p>
+      <w:pPr>
+        <w:tabs>
+          <w:tab w:val="left" w:pos="916"/>
+          <w:tab w:val="left" w:pos="1832"/>
+          <w:tab w:val="left" w:pos="2748"/>
+          <w:tab w:val="left" w:pos="3664"/>
+          <w:tab w:val="left" w:pos="4580"/>
+          <w:tab w:val="left" w:pos="5496"/>
+          <w:tab w:val="left" w:pos="6412"/>
+          <w:tab w:val="left" w:pos="7328"/>
+          <w:tab w:val="left" w:pos="8244"/>
+          <w:tab w:val="left" w:pos="9160"/>
+          <w:tab w:val="left" w:pos="10076"/>
+          <w:tab w:val="left" w:pos="10992"/>
+          <w:tab w:val="left" w:pos="11908"/>
+          <w:tab w:val="left" w:pos="12824"/>
+          <w:tab w:val="left" w:pos="13740"/>
+          <w:tab w:val="left" w:pos="14656"/>
+        </w:tabs>
+        <w:spacing w:after="0" w:line="240" w:lineRule="auto"/>
+        <w:rPr>
+          <w:rFonts w:ascii="Courier New" w:eastAsia="Times New Roman" w:hAnsi="Courier New" w:cs="Courier New"/>
+          <w:color w:val="000000"/>
+          <w:sz w:val="20"/>
+          <w:szCs w:val="20"/>
+        </w:rPr>
+      </w:pPr>
+      <w:r>
+        <w:rPr>
+          <w:rFonts w:ascii="Courier New" w:eastAsia="Times New Roman" w:hAnsi="Courier New" w:cs="Courier New"/>
+          <w:color w:val="000000"/>
+          <w:sz w:val="20"/>
+          <w:szCs w:val="20"/>
+        </w:rPr>
+        <w:t>have not been able to secure the country.</w:t>
       </w:r>
     </w:p>
     <w:p>
@@ -726,74 +638,52 @@
           <w:szCs w:val="20"/>
         </w:rPr>
       </w:pPr>
-      <w:proofErr w:type="gramStart"/>
-      <w:r>
-        <w:rPr>
-          <w:rFonts w:ascii="Courier New" w:eastAsia="Times New Roman" w:hAnsi="Courier New" w:cs="Courier New"/>
-          <w:color w:val="000000"/>
-          <w:sz w:val="20"/>
-          <w:szCs w:val="20"/>
-        </w:rPr>
-        <w:t>a</w:t>
-      </w:r>
-      <w:proofErr w:type="gramEnd"/>
-      <w:r>
-        <w:rPr>
-          <w:rFonts w:ascii="Courier New" w:eastAsia="Times New Roman" w:hAnsi="Courier New" w:cs="Courier New"/>
-          <w:color w:val="000000"/>
-          <w:sz w:val="20"/>
-          <w:szCs w:val="20"/>
-        </w:rPr>
-        <w:t xml:space="preserve"> whole new generation of terrorist recruits whose common tie is their </w:t>
-      </w:r>
-    </w:p>
-    <w:p>
-      <w:pPr>
-        <w:tabs>
-          <w:tab w:val="left" w:pos="916"/>
-          <w:tab w:val="left" w:pos="1832"/>
-          <w:tab w:val="left" w:pos="2748"/>
-          <w:tab w:val="left" w:pos="3664"/>
-          <w:tab w:val="left" w:pos="4580"/>
-          <w:tab w:val="left" w:pos="5496"/>
-          <w:tab w:val="left" w:pos="6412"/>
-          <w:tab w:val="left" w:pos="7328"/>
-          <w:tab w:val="left" w:pos="8244"/>
-          <w:tab w:val="left" w:pos="9160"/>
-          <w:tab w:val="left" w:pos="10076"/>
-          <w:tab w:val="left" w:pos="10992"/>
-          <w:tab w:val="left" w:pos="11908"/>
-          <w:tab w:val="left" w:pos="12824"/>
-          <w:tab w:val="left" w:pos="13740"/>
-          <w:tab w:val="left" w:pos="14656"/>
-        </w:tabs>
-        <w:spacing w:after="0" w:line="240" w:lineRule="auto"/>
-        <w:rPr>
-          <w:rFonts w:ascii="Courier New" w:eastAsia="Times New Roman" w:hAnsi="Courier New" w:cs="Courier New"/>
-          <w:color w:val="000000"/>
-          <w:sz w:val="20"/>
-          <w:szCs w:val="20"/>
-        </w:rPr>
-      </w:pPr>
-      <w:proofErr w:type="gramStart"/>
-      <w:r>
-        <w:rPr>
-          <w:rFonts w:ascii="Courier New" w:eastAsia="Times New Roman" w:hAnsi="Courier New" w:cs="Courier New"/>
-          <w:color w:val="000000"/>
-          <w:sz w:val="20"/>
-          <w:szCs w:val="20"/>
-        </w:rPr>
-        <w:t>hatred</w:t>
-      </w:r>
-      <w:proofErr w:type="gramEnd"/>
-      <w:r>
-        <w:rPr>
-          <w:rFonts w:ascii="Courier New" w:eastAsia="Times New Roman" w:hAnsi="Courier New" w:cs="Courier New"/>
-          <w:color w:val="000000"/>
-          <w:sz w:val="20"/>
-          <w:szCs w:val="20"/>
-        </w:rPr>
-        <w:t xml:space="preserve"> for the United States occupation.</w:t>
+      <w:r>
+        <w:rPr>
+          <w:rFonts w:ascii="Courier New" w:eastAsia="Times New Roman" w:hAnsi="Courier New" w:cs="Courier New"/>
+          <w:color w:val="000000"/>
+          <w:sz w:val="20"/>
+          <w:szCs w:val="20"/>
+        </w:rPr>
+        <w:t xml:space="preserve">a whole new generation of terrorist recruits whose common tie is their </w:t>
+      </w:r>
+    </w:p>
+    <w:p>
+      <w:pPr>
+        <w:tabs>
+          <w:tab w:val="left" w:pos="916"/>
+          <w:tab w:val="left" w:pos="1832"/>
+          <w:tab w:val="left" w:pos="2748"/>
+          <w:tab w:val="left" w:pos="3664"/>
+          <w:tab w:val="left" w:pos="4580"/>
+          <w:tab w:val="left" w:pos="5496"/>
+          <w:tab w:val="left" w:pos="6412"/>
+          <w:tab w:val="left" w:pos="7328"/>
+          <w:tab w:val="left" w:pos="8244"/>
+          <w:tab w:val="left" w:pos="9160"/>
+          <w:tab w:val="left" w:pos="10076"/>
+          <w:tab w:val="left" w:pos="10992"/>
+          <w:tab w:val="left" w:pos="11908"/>
+          <w:tab w:val="left" w:pos="12824"/>
+          <w:tab w:val="left" w:pos="13740"/>
+          <w:tab w:val="left" w:pos="14656"/>
+        </w:tabs>
+        <w:spacing w:after="0" w:line="240" w:lineRule="auto"/>
+        <w:rPr>
+          <w:rFonts w:ascii="Courier New" w:eastAsia="Times New Roman" w:hAnsi="Courier New" w:cs="Courier New"/>
+          <w:color w:val="000000"/>
+          <w:sz w:val="20"/>
+          <w:szCs w:val="20"/>
+        </w:rPr>
+      </w:pPr>
+      <w:r>
+        <w:rPr>
+          <w:rFonts w:ascii="Courier New" w:eastAsia="Times New Roman" w:hAnsi="Courier New" w:cs="Courier New"/>
+          <w:color w:val="000000"/>
+          <w:sz w:val="20"/>
+          <w:szCs w:val="20"/>
+        </w:rPr>
+        <w:t>hatred for the United States occupation.</w:t>
       </w:r>
     </w:p>
     <w:p>
@@ -862,74 +752,52 @@
           <w:szCs w:val="20"/>
         </w:rPr>
       </w:pPr>
-      <w:proofErr w:type="gramStart"/>
-      <w:r>
-        <w:rPr>
-          <w:rFonts w:ascii="Courier New" w:eastAsia="Times New Roman" w:hAnsi="Courier New" w:cs="Courier New"/>
-          <w:color w:val="000000"/>
-          <w:sz w:val="20"/>
-          <w:szCs w:val="20"/>
-        </w:rPr>
-        <w:t>never</w:t>
-      </w:r>
-      <w:proofErr w:type="gramEnd"/>
-      <w:r>
-        <w:rPr>
-          <w:rFonts w:ascii="Courier New" w:eastAsia="Times New Roman" w:hAnsi="Courier New" w:cs="Courier New"/>
-          <w:color w:val="000000"/>
-          <w:sz w:val="20"/>
-          <w:szCs w:val="20"/>
-        </w:rPr>
-        <w:t xml:space="preserve"> provoked us and never posed a threat to the United States has </w:t>
-      </w:r>
-    </w:p>
-    <w:p>
-      <w:pPr>
-        <w:tabs>
-          <w:tab w:val="left" w:pos="916"/>
-          <w:tab w:val="left" w:pos="1832"/>
-          <w:tab w:val="left" w:pos="2748"/>
-          <w:tab w:val="left" w:pos="3664"/>
-          <w:tab w:val="left" w:pos="4580"/>
-          <w:tab w:val="left" w:pos="5496"/>
-          <w:tab w:val="left" w:pos="6412"/>
-          <w:tab w:val="left" w:pos="7328"/>
-          <w:tab w:val="left" w:pos="8244"/>
-          <w:tab w:val="left" w:pos="9160"/>
-          <w:tab w:val="left" w:pos="10076"/>
-          <w:tab w:val="left" w:pos="10992"/>
-          <w:tab w:val="left" w:pos="11908"/>
-          <w:tab w:val="left" w:pos="12824"/>
-          <w:tab w:val="left" w:pos="13740"/>
-          <w:tab w:val="left" w:pos="14656"/>
-        </w:tabs>
-        <w:spacing w:after="0" w:line="240" w:lineRule="auto"/>
-        <w:rPr>
-          <w:rFonts w:ascii="Courier New" w:eastAsia="Times New Roman" w:hAnsi="Courier New" w:cs="Courier New"/>
-          <w:color w:val="000000"/>
-          <w:sz w:val="20"/>
-          <w:szCs w:val="20"/>
-        </w:rPr>
-      </w:pPr>
-      <w:proofErr w:type="gramStart"/>
-      <w:r>
-        <w:rPr>
-          <w:rFonts w:ascii="Courier New" w:eastAsia="Times New Roman" w:hAnsi="Courier New" w:cs="Courier New"/>
-          <w:color w:val="000000"/>
-          <w:sz w:val="20"/>
-          <w:szCs w:val="20"/>
-        </w:rPr>
-        <w:t>made</w:t>
-      </w:r>
-      <w:proofErr w:type="gramEnd"/>
-      <w:r>
-        <w:rPr>
-          <w:rFonts w:ascii="Courier New" w:eastAsia="Times New Roman" w:hAnsi="Courier New" w:cs="Courier New"/>
-          <w:color w:val="000000"/>
-          <w:sz w:val="20"/>
-          <w:szCs w:val="20"/>
-        </w:rPr>
-        <w:t xml:space="preserve"> Americans, and Iraqis alike, much less safe.</w:t>
+      <w:r>
+        <w:rPr>
+          <w:rFonts w:ascii="Courier New" w:eastAsia="Times New Roman" w:hAnsi="Courier New" w:cs="Courier New"/>
+          <w:color w:val="000000"/>
+          <w:sz w:val="20"/>
+          <w:szCs w:val="20"/>
+        </w:rPr>
+        <w:t xml:space="preserve">never provoked us and never posed a threat to the United States has </w:t>
+      </w:r>
+    </w:p>
+    <w:p>
+      <w:pPr>
+        <w:tabs>
+          <w:tab w:val="left" w:pos="916"/>
+          <w:tab w:val="left" w:pos="1832"/>
+          <w:tab w:val="left" w:pos="2748"/>
+          <w:tab w:val="left" w:pos="3664"/>
+          <w:tab w:val="left" w:pos="4580"/>
+          <w:tab w:val="left" w:pos="5496"/>
+          <w:tab w:val="left" w:pos="6412"/>
+          <w:tab w:val="left" w:pos="7328"/>
+          <w:tab w:val="left" w:pos="8244"/>
+          <w:tab w:val="left" w:pos="9160"/>
+          <w:tab w:val="left" w:pos="10076"/>
+          <w:tab w:val="left" w:pos="10992"/>
+          <w:tab w:val="left" w:pos="11908"/>
+          <w:tab w:val="left" w:pos="12824"/>
+          <w:tab w:val="left" w:pos="13740"/>
+          <w:tab w:val="left" w:pos="14656"/>
+        </w:tabs>
+        <w:spacing w:after="0" w:line="240" w:lineRule="auto"/>
+        <w:rPr>
+          <w:rFonts w:ascii="Courier New" w:eastAsia="Times New Roman" w:hAnsi="Courier New" w:cs="Courier New"/>
+          <w:color w:val="000000"/>
+          <w:sz w:val="20"/>
+          <w:szCs w:val="20"/>
+        </w:rPr>
+      </w:pPr>
+      <w:r>
+        <w:rPr>
+          <w:rFonts w:ascii="Courier New" w:eastAsia="Times New Roman" w:hAnsi="Courier New" w:cs="Courier New"/>
+          <w:color w:val="000000"/>
+          <w:sz w:val="20"/>
+          <w:szCs w:val="20"/>
+        </w:rPr>
+        <w:t>made Americans, and Iraqis alike, much less safe.</w:t>
       </w:r>
     </w:p>
     <w:p>
@@ -1036,221 +904,166 @@
           <w:szCs w:val="20"/>
         </w:rPr>
       </w:pPr>
-      <w:proofErr w:type="gramStart"/>
-      <w:r>
-        <w:rPr>
-          <w:rFonts w:ascii="Courier New" w:eastAsia="Times New Roman" w:hAnsi="Courier New" w:cs="Courier New"/>
-          <w:color w:val="000000"/>
-          <w:sz w:val="20"/>
-          <w:szCs w:val="20"/>
-        </w:rPr>
-        <w:t>combat</w:t>
-      </w:r>
-      <w:proofErr w:type="gramEnd"/>
-      <w:r>
-        <w:rPr>
-          <w:rFonts w:ascii="Courier New" w:eastAsia="Times New Roman" w:hAnsi="Courier New" w:cs="Courier New"/>
-          <w:color w:val="000000"/>
-          <w:sz w:val="20"/>
-          <w:szCs w:val="20"/>
-        </w:rPr>
-        <w:t xml:space="preserve"> operations in May of 2003, with the banner Mission Accomplished </w:t>
-      </w:r>
-    </w:p>
-    <w:p>
-      <w:pPr>
-        <w:tabs>
-          <w:tab w:val="left" w:pos="916"/>
-          <w:tab w:val="left" w:pos="1832"/>
-          <w:tab w:val="left" w:pos="2748"/>
-          <w:tab w:val="left" w:pos="3664"/>
-          <w:tab w:val="left" w:pos="4580"/>
-          <w:tab w:val="left" w:pos="5496"/>
-          <w:tab w:val="left" w:pos="6412"/>
-          <w:tab w:val="left" w:pos="7328"/>
-          <w:tab w:val="left" w:pos="8244"/>
-          <w:tab w:val="left" w:pos="9160"/>
-          <w:tab w:val="left" w:pos="10076"/>
-          <w:tab w:val="left" w:pos="10992"/>
-          <w:tab w:val="left" w:pos="11908"/>
-          <w:tab w:val="left" w:pos="12824"/>
-          <w:tab w:val="left" w:pos="13740"/>
-          <w:tab w:val="left" w:pos="14656"/>
-        </w:tabs>
-        <w:spacing w:after="0" w:line="240" w:lineRule="auto"/>
-        <w:rPr>
-          <w:rFonts w:ascii="Courier New" w:eastAsia="Times New Roman" w:hAnsi="Courier New" w:cs="Courier New"/>
-          <w:color w:val="000000"/>
-          <w:sz w:val="20"/>
-          <w:szCs w:val="20"/>
-        </w:rPr>
-      </w:pPr>
-      <w:proofErr w:type="gramStart"/>
-      <w:r>
-        <w:rPr>
-          <w:rFonts w:ascii="Courier New" w:eastAsia="Times New Roman" w:hAnsi="Courier New" w:cs="Courier New"/>
-          <w:color w:val="000000"/>
-          <w:sz w:val="20"/>
-          <w:szCs w:val="20"/>
-        </w:rPr>
-        <w:t>prominently</w:t>
-      </w:r>
-      <w:proofErr w:type="gramEnd"/>
-      <w:r>
-        <w:rPr>
-          <w:rFonts w:ascii="Courier New" w:eastAsia="Times New Roman" w:hAnsi="Courier New" w:cs="Courier New"/>
-          <w:color w:val="000000"/>
-          <w:sz w:val="20"/>
-          <w:szCs w:val="20"/>
-        </w:rPr>
-        <w:t xml:space="preserve"> displayed in the background. Mr. Speaker, the way to honor </w:t>
-      </w:r>
-    </w:p>
-    <w:p>
-      <w:pPr>
-        <w:tabs>
-          <w:tab w:val="left" w:pos="916"/>
-          <w:tab w:val="left" w:pos="1832"/>
-          <w:tab w:val="left" w:pos="2748"/>
-          <w:tab w:val="left" w:pos="3664"/>
-          <w:tab w:val="left" w:pos="4580"/>
-          <w:tab w:val="left" w:pos="5496"/>
-          <w:tab w:val="left" w:pos="6412"/>
-          <w:tab w:val="left" w:pos="7328"/>
-          <w:tab w:val="left" w:pos="8244"/>
-          <w:tab w:val="left" w:pos="9160"/>
-          <w:tab w:val="left" w:pos="10076"/>
-          <w:tab w:val="left" w:pos="10992"/>
-          <w:tab w:val="left" w:pos="11908"/>
-          <w:tab w:val="left" w:pos="12824"/>
-          <w:tab w:val="left" w:pos="13740"/>
-          <w:tab w:val="left" w:pos="14656"/>
-        </w:tabs>
-        <w:spacing w:after="0" w:line="240" w:lineRule="auto"/>
-        <w:rPr>
-          <w:rFonts w:ascii="Courier New" w:eastAsia="Times New Roman" w:hAnsi="Courier New" w:cs="Courier New"/>
-          <w:color w:val="000000"/>
-          <w:sz w:val="20"/>
-          <w:szCs w:val="20"/>
-        </w:rPr>
-      </w:pPr>
-      <w:proofErr w:type="gramStart"/>
-      <w:r>
-        <w:rPr>
-          <w:rFonts w:ascii="Courier New" w:eastAsia="Times New Roman" w:hAnsi="Courier New" w:cs="Courier New"/>
-          <w:color w:val="000000"/>
-          <w:sz w:val="20"/>
-          <w:szCs w:val="20"/>
-        </w:rPr>
-        <w:t>our</w:t>
-      </w:r>
-      <w:proofErr w:type="gramEnd"/>
-      <w:r>
-        <w:rPr>
-          <w:rFonts w:ascii="Courier New" w:eastAsia="Times New Roman" w:hAnsi="Courier New" w:cs="Courier New"/>
-          <w:color w:val="000000"/>
-          <w:sz w:val="20"/>
-          <w:szCs w:val="20"/>
-        </w:rPr>
-        <w:t xml:space="preserve"> brave troops is by preventing further lives from being lost. In </w:t>
-      </w:r>
-    </w:p>
-    <w:p>
-      <w:pPr>
-        <w:tabs>
-          <w:tab w:val="left" w:pos="916"/>
-          <w:tab w:val="left" w:pos="1832"/>
-          <w:tab w:val="left" w:pos="2748"/>
-          <w:tab w:val="left" w:pos="3664"/>
-          <w:tab w:val="left" w:pos="4580"/>
-          <w:tab w:val="left" w:pos="5496"/>
-          <w:tab w:val="left" w:pos="6412"/>
-          <w:tab w:val="left" w:pos="7328"/>
-          <w:tab w:val="left" w:pos="8244"/>
-          <w:tab w:val="left" w:pos="9160"/>
-          <w:tab w:val="left" w:pos="10076"/>
-          <w:tab w:val="left" w:pos="10992"/>
-          <w:tab w:val="left" w:pos="11908"/>
-          <w:tab w:val="left" w:pos="12824"/>
-          <w:tab w:val="left" w:pos="13740"/>
-          <w:tab w:val="left" w:pos="14656"/>
-        </w:tabs>
-        <w:spacing w:after="0" w:line="240" w:lineRule="auto"/>
-        <w:rPr>
-          <w:rFonts w:ascii="Courier New" w:eastAsia="Times New Roman" w:hAnsi="Courier New" w:cs="Courier New"/>
-          <w:color w:val="000000"/>
-          <w:sz w:val="20"/>
-          <w:szCs w:val="20"/>
-        </w:rPr>
-      </w:pPr>
-      <w:proofErr w:type="gramStart"/>
-      <w:r>
-        <w:rPr>
-          <w:rFonts w:ascii="Courier New" w:eastAsia="Times New Roman" w:hAnsi="Courier New" w:cs="Courier New"/>
-          <w:color w:val="000000"/>
-          <w:sz w:val="20"/>
-          <w:szCs w:val="20"/>
-        </w:rPr>
-        <w:t>addition</w:t>
-      </w:r>
-      <w:proofErr w:type="gramEnd"/>
-      <w:r>
-        <w:rPr>
-          <w:rFonts w:ascii="Courier New" w:eastAsia="Times New Roman" w:hAnsi="Courier New" w:cs="Courier New"/>
-          <w:color w:val="000000"/>
-          <w:sz w:val="20"/>
-          <w:szCs w:val="20"/>
-        </w:rPr>
-        <w:t xml:space="preserve"> to the 1,500 troops killed, more than 11,000 Americans have </w:t>
-      </w:r>
-    </w:p>
-    <w:p>
-      <w:pPr>
-        <w:tabs>
-          <w:tab w:val="left" w:pos="916"/>
-          <w:tab w:val="left" w:pos="1832"/>
-          <w:tab w:val="left" w:pos="2748"/>
-          <w:tab w:val="left" w:pos="3664"/>
-          <w:tab w:val="left" w:pos="4580"/>
-          <w:tab w:val="left" w:pos="5496"/>
-          <w:tab w:val="left" w:pos="6412"/>
-          <w:tab w:val="left" w:pos="7328"/>
-          <w:tab w:val="left" w:pos="8244"/>
-          <w:tab w:val="left" w:pos="9160"/>
-          <w:tab w:val="left" w:pos="10076"/>
-          <w:tab w:val="left" w:pos="10992"/>
-          <w:tab w:val="left" w:pos="11908"/>
-          <w:tab w:val="left" w:pos="12824"/>
-          <w:tab w:val="left" w:pos="13740"/>
-          <w:tab w:val="left" w:pos="14656"/>
-        </w:tabs>
-        <w:spacing w:after="0" w:line="240" w:lineRule="auto"/>
-        <w:rPr>
-          <w:rFonts w:ascii="Courier New" w:eastAsia="Times New Roman" w:hAnsi="Courier New" w:cs="Courier New"/>
-          <w:color w:val="000000"/>
-          <w:sz w:val="20"/>
-          <w:szCs w:val="20"/>
-        </w:rPr>
-      </w:pPr>
-      <w:proofErr w:type="gramStart"/>
-      <w:r>
-        <w:rPr>
-          <w:rFonts w:ascii="Courier New" w:eastAsia="Times New Roman" w:hAnsi="Courier New" w:cs="Courier New"/>
-          <w:color w:val="000000"/>
-          <w:sz w:val="20"/>
-          <w:szCs w:val="20"/>
-        </w:rPr>
-        <w:t>been</w:t>
-      </w:r>
-      <w:proofErr w:type="gramEnd"/>
-      <w:r>
-        <w:rPr>
-          <w:rFonts w:ascii="Courier New" w:eastAsia="Times New Roman" w:hAnsi="Courier New" w:cs="Courier New"/>
-          <w:color w:val="000000"/>
-          <w:sz w:val="20"/>
-          <w:szCs w:val="20"/>
-        </w:rPr>
-        <w:t xml:space="preserve"> severely wounded and a staggering tens of thousands of innocent </w:t>
+      <w:r>
+        <w:rPr>
+          <w:rFonts w:ascii="Courier New" w:eastAsia="Times New Roman" w:hAnsi="Courier New" w:cs="Courier New"/>
+          <w:color w:val="000000"/>
+          <w:sz w:val="20"/>
+          <w:szCs w:val="20"/>
+        </w:rPr>
+        <w:t xml:space="preserve">combat operations in May of 2003, with the banner Mission Accomplished </w:t>
+      </w:r>
+    </w:p>
+    <w:p>
+      <w:pPr>
+        <w:tabs>
+          <w:tab w:val="left" w:pos="916"/>
+          <w:tab w:val="left" w:pos="1832"/>
+          <w:tab w:val="left" w:pos="2748"/>
+          <w:tab w:val="left" w:pos="3664"/>
+          <w:tab w:val="left" w:pos="4580"/>
+          <w:tab w:val="left" w:pos="5496"/>
+          <w:tab w:val="left" w:pos="6412"/>
+          <w:tab w:val="left" w:pos="7328"/>
+          <w:tab w:val="left" w:pos="8244"/>
+          <w:tab w:val="left" w:pos="9160"/>
+          <w:tab w:val="left" w:pos="10076"/>
+          <w:tab w:val="left" w:pos="10992"/>
+          <w:tab w:val="left" w:pos="11908"/>
+          <w:tab w:val="left" w:pos="12824"/>
+          <w:tab w:val="left" w:pos="13740"/>
+          <w:tab w:val="left" w:pos="14656"/>
+        </w:tabs>
+        <w:spacing w:after="0" w:line="240" w:lineRule="auto"/>
+        <w:rPr>
+          <w:rFonts w:ascii="Courier New" w:eastAsia="Times New Roman" w:hAnsi="Courier New" w:cs="Courier New"/>
+          <w:color w:val="000000"/>
+          <w:sz w:val="20"/>
+          <w:szCs w:val="20"/>
+        </w:rPr>
+      </w:pPr>
+      <w:r>
+        <w:rPr>
+          <w:rFonts w:ascii="Courier New" w:eastAsia="Times New Roman" w:hAnsi="Courier New" w:cs="Courier New"/>
+          <w:color w:val="000000"/>
+          <w:sz w:val="20"/>
+          <w:szCs w:val="20"/>
+        </w:rPr>
+        <w:t xml:space="preserve">prominently displayed in the background. Mr. Speaker, the way to honor </w:t>
+      </w:r>
+    </w:p>
+    <w:p>
+      <w:pPr>
+        <w:tabs>
+          <w:tab w:val="left" w:pos="916"/>
+          <w:tab w:val="left" w:pos="1832"/>
+          <w:tab w:val="left" w:pos="2748"/>
+          <w:tab w:val="left" w:pos="3664"/>
+          <w:tab w:val="left" w:pos="4580"/>
+          <w:tab w:val="left" w:pos="5496"/>
+          <w:tab w:val="left" w:pos="6412"/>
+          <w:tab w:val="left" w:pos="7328"/>
+          <w:tab w:val="left" w:pos="8244"/>
+          <w:tab w:val="left" w:pos="9160"/>
+          <w:tab w:val="left" w:pos="10076"/>
+          <w:tab w:val="left" w:pos="10992"/>
+          <w:tab w:val="left" w:pos="11908"/>
+          <w:tab w:val="left" w:pos="12824"/>
+          <w:tab w:val="left" w:pos="13740"/>
+          <w:tab w:val="left" w:pos="14656"/>
+        </w:tabs>
+        <w:spacing w:after="0" w:line="240" w:lineRule="auto"/>
+        <w:rPr>
+          <w:rFonts w:ascii="Courier New" w:eastAsia="Times New Roman" w:hAnsi="Courier New" w:cs="Courier New"/>
+          <w:color w:val="000000"/>
+          <w:sz w:val="20"/>
+          <w:szCs w:val="20"/>
+        </w:rPr>
+      </w:pPr>
+      <w:r>
+        <w:rPr>
+          <w:rFonts w:ascii="Courier New" w:eastAsia="Times New Roman" w:hAnsi="Courier New" w:cs="Courier New"/>
+          <w:color w:val="000000"/>
+          <w:sz w:val="20"/>
+          <w:szCs w:val="20"/>
+        </w:rPr>
+        <w:t xml:space="preserve">our brave troops is by preventing further lives from being lost. In </w:t>
+      </w:r>
+    </w:p>
+    <w:p>
+      <w:pPr>
+        <w:tabs>
+          <w:tab w:val="left" w:pos="916"/>
+          <w:tab w:val="left" w:pos="1832"/>
+          <w:tab w:val="left" w:pos="2748"/>
+          <w:tab w:val="left" w:pos="3664"/>
+          <w:tab w:val="left" w:pos="4580"/>
+          <w:tab w:val="left" w:pos="5496"/>
+          <w:tab w:val="left" w:pos="6412"/>
+          <w:tab w:val="left" w:pos="7328"/>
+          <w:tab w:val="left" w:pos="8244"/>
+          <w:tab w:val="left" w:pos="9160"/>
+          <w:tab w:val="left" w:pos="10076"/>
+          <w:tab w:val="left" w:pos="10992"/>
+          <w:tab w:val="left" w:pos="11908"/>
+          <w:tab w:val="left" w:pos="12824"/>
+          <w:tab w:val="left" w:pos="13740"/>
+          <w:tab w:val="left" w:pos="14656"/>
+        </w:tabs>
+        <w:spacing w:after="0" w:line="240" w:lineRule="auto"/>
+        <w:rPr>
+          <w:rFonts w:ascii="Courier New" w:eastAsia="Times New Roman" w:hAnsi="Courier New" w:cs="Courier New"/>
+          <w:color w:val="000000"/>
+          <w:sz w:val="20"/>
+          <w:szCs w:val="20"/>
+        </w:rPr>
+      </w:pPr>
+      <w:r>
+        <w:rPr>
+          <w:rFonts w:ascii="Courier New" w:eastAsia="Times New Roman" w:hAnsi="Courier New" w:cs="Courier New"/>
+          <w:color w:val="000000"/>
+          <w:sz w:val="20"/>
+          <w:szCs w:val="20"/>
+        </w:rPr>
+        <w:t xml:space="preserve">addition to the 1,500 troops killed, more than 11,000 Americans have </w:t>
+      </w:r>
+    </w:p>
+    <w:p>
+      <w:pPr>
+        <w:tabs>
+          <w:tab w:val="left" w:pos="916"/>
+          <w:tab w:val="left" w:pos="1832"/>
+          <w:tab w:val="left" w:pos="2748"/>
+          <w:tab w:val="left" w:pos="3664"/>
+          <w:tab w:val="left" w:pos="4580"/>
+          <w:tab w:val="left" w:pos="5496"/>
+          <w:tab w:val="left" w:pos="6412"/>
+          <w:tab w:val="left" w:pos="7328"/>
+          <w:tab w:val="left" w:pos="8244"/>
+          <w:tab w:val="left" w:pos="9160"/>
+          <w:tab w:val="left" w:pos="10076"/>
+          <w:tab w:val="left" w:pos="10992"/>
+          <w:tab w:val="left" w:pos="11908"/>
+          <w:tab w:val="left" w:pos="12824"/>
+          <w:tab w:val="left" w:pos="13740"/>
+          <w:tab w:val="left" w:pos="14656"/>
+        </w:tabs>
+        <w:spacing w:after="0" w:line="240" w:lineRule="auto"/>
+        <w:rPr>
+          <w:rFonts w:ascii="Courier New" w:eastAsia="Times New Roman" w:hAnsi="Courier New" w:cs="Courier New"/>
+          <w:color w:val="000000"/>
+          <w:sz w:val="20"/>
+          <w:szCs w:val="20"/>
+        </w:rPr>
+      </w:pPr>
+      <w:r>
+        <w:rPr>
+          <w:rFonts w:ascii="Courier New" w:eastAsia="Times New Roman" w:hAnsi="Courier New" w:cs="Courier New"/>
+          <w:color w:val="000000"/>
+          <w:sz w:val="20"/>
+          <w:szCs w:val="20"/>
+        </w:rPr>
+        <w:t xml:space="preserve">been severely wounded and a staggering tens of thousands of innocent </w:t>
       </w:r>
     </w:p>
     <w:p>
@@ -1357,172 +1170,128 @@
           <w:szCs w:val="20"/>
         </w:rPr>
       </w:pPr>
-      <w:proofErr w:type="gramStart"/>
-      <w:r>
-        <w:rPr>
-          <w:rFonts w:ascii="Courier New" w:eastAsia="Times New Roman" w:hAnsi="Courier New" w:cs="Courier New"/>
-          <w:color w:val="000000"/>
-          <w:sz w:val="20"/>
-          <w:szCs w:val="20"/>
-        </w:rPr>
-        <w:t>here</w:t>
-      </w:r>
-      <w:proofErr w:type="gramEnd"/>
-      <w:r>
-        <w:rPr>
-          <w:rFonts w:ascii="Courier New" w:eastAsia="Times New Roman" w:hAnsi="Courier New" w:cs="Courier New"/>
-          <w:color w:val="000000"/>
-          <w:sz w:val="20"/>
-          <w:szCs w:val="20"/>
-        </w:rPr>
-        <w:t xml:space="preserve"> at home because thousands of Iraqi insurgents have been created </w:t>
-      </w:r>
-    </w:p>
-    <w:p>
-      <w:pPr>
-        <w:tabs>
-          <w:tab w:val="left" w:pos="916"/>
-          <w:tab w:val="left" w:pos="1832"/>
-          <w:tab w:val="left" w:pos="2748"/>
-          <w:tab w:val="left" w:pos="3664"/>
-          <w:tab w:val="left" w:pos="4580"/>
-          <w:tab w:val="left" w:pos="5496"/>
-          <w:tab w:val="left" w:pos="6412"/>
-          <w:tab w:val="left" w:pos="7328"/>
-          <w:tab w:val="left" w:pos="8244"/>
-          <w:tab w:val="left" w:pos="9160"/>
-          <w:tab w:val="left" w:pos="10076"/>
-          <w:tab w:val="left" w:pos="10992"/>
-          <w:tab w:val="left" w:pos="11908"/>
-          <w:tab w:val="left" w:pos="12824"/>
-          <w:tab w:val="left" w:pos="13740"/>
-          <w:tab w:val="left" w:pos="14656"/>
-        </w:tabs>
-        <w:spacing w:after="0" w:line="240" w:lineRule="auto"/>
-        <w:rPr>
-          <w:rFonts w:ascii="Courier New" w:eastAsia="Times New Roman" w:hAnsi="Courier New" w:cs="Courier New"/>
-          <w:color w:val="000000"/>
-          <w:sz w:val="20"/>
-          <w:szCs w:val="20"/>
-        </w:rPr>
-      </w:pPr>
-      <w:proofErr w:type="gramStart"/>
-      <w:r>
-        <w:rPr>
-          <w:rFonts w:ascii="Courier New" w:eastAsia="Times New Roman" w:hAnsi="Courier New" w:cs="Courier New"/>
-          <w:color w:val="000000"/>
-          <w:sz w:val="20"/>
-          <w:szCs w:val="20"/>
-        </w:rPr>
-        <w:t>since</w:t>
-      </w:r>
-      <w:proofErr w:type="gramEnd"/>
-      <w:r>
-        <w:rPr>
-          <w:rFonts w:ascii="Courier New" w:eastAsia="Times New Roman" w:hAnsi="Courier New" w:cs="Courier New"/>
-          <w:color w:val="000000"/>
-          <w:sz w:val="20"/>
-          <w:szCs w:val="20"/>
-        </w:rPr>
-        <w:t xml:space="preserve"> we attacked Iraq. Congress has charged U.S. taxpayers over $200 </w:t>
-      </w:r>
-    </w:p>
-    <w:p>
-      <w:pPr>
-        <w:tabs>
-          <w:tab w:val="left" w:pos="916"/>
-          <w:tab w:val="left" w:pos="1832"/>
-          <w:tab w:val="left" w:pos="2748"/>
-          <w:tab w:val="left" w:pos="3664"/>
-          <w:tab w:val="left" w:pos="4580"/>
-          <w:tab w:val="left" w:pos="5496"/>
-          <w:tab w:val="left" w:pos="6412"/>
-          <w:tab w:val="left" w:pos="7328"/>
-          <w:tab w:val="left" w:pos="8244"/>
-          <w:tab w:val="left" w:pos="9160"/>
-          <w:tab w:val="left" w:pos="10076"/>
-          <w:tab w:val="left" w:pos="10992"/>
-          <w:tab w:val="left" w:pos="11908"/>
-          <w:tab w:val="left" w:pos="12824"/>
-          <w:tab w:val="left" w:pos="13740"/>
-          <w:tab w:val="left" w:pos="14656"/>
-        </w:tabs>
-        <w:spacing w:after="0" w:line="240" w:lineRule="auto"/>
-        <w:rPr>
-          <w:rFonts w:ascii="Courier New" w:eastAsia="Times New Roman" w:hAnsi="Courier New" w:cs="Courier New"/>
-          <w:color w:val="000000"/>
-          <w:sz w:val="20"/>
-          <w:szCs w:val="20"/>
-        </w:rPr>
-      </w:pPr>
-      <w:proofErr w:type="gramStart"/>
-      <w:r>
-        <w:rPr>
-          <w:rFonts w:ascii="Courier New" w:eastAsia="Times New Roman" w:hAnsi="Courier New" w:cs="Courier New"/>
-          <w:color w:val="000000"/>
-          <w:sz w:val="20"/>
-          <w:szCs w:val="20"/>
-        </w:rPr>
-        <w:t>billion</w:t>
-      </w:r>
-      <w:proofErr w:type="gramEnd"/>
-      <w:r>
-        <w:rPr>
-          <w:rFonts w:ascii="Courier New" w:eastAsia="Times New Roman" w:hAnsi="Courier New" w:cs="Courier New"/>
-          <w:color w:val="000000"/>
-          <w:sz w:val="20"/>
-          <w:szCs w:val="20"/>
-        </w:rPr>
-        <w:t xml:space="preserve"> in less than 2 years to pay for the ongoing occupation of that </w:t>
-      </w:r>
-    </w:p>
-    <w:p>
-      <w:pPr>
-        <w:tabs>
-          <w:tab w:val="left" w:pos="916"/>
-          <w:tab w:val="left" w:pos="1832"/>
-          <w:tab w:val="left" w:pos="2748"/>
-          <w:tab w:val="left" w:pos="3664"/>
-          <w:tab w:val="left" w:pos="4580"/>
-          <w:tab w:val="left" w:pos="5496"/>
-          <w:tab w:val="left" w:pos="6412"/>
-          <w:tab w:val="left" w:pos="7328"/>
-          <w:tab w:val="left" w:pos="8244"/>
-          <w:tab w:val="left" w:pos="9160"/>
-          <w:tab w:val="left" w:pos="10076"/>
-          <w:tab w:val="left" w:pos="10992"/>
-          <w:tab w:val="left" w:pos="11908"/>
-          <w:tab w:val="left" w:pos="12824"/>
-          <w:tab w:val="left" w:pos="13740"/>
-          <w:tab w:val="left" w:pos="14656"/>
-        </w:tabs>
-        <w:spacing w:after="0" w:line="240" w:lineRule="auto"/>
-        <w:rPr>
-          <w:rFonts w:ascii="Courier New" w:eastAsia="Times New Roman" w:hAnsi="Courier New" w:cs="Courier New"/>
-          <w:color w:val="000000"/>
-          <w:sz w:val="20"/>
-          <w:szCs w:val="20"/>
-        </w:rPr>
-      </w:pPr>
-      <w:proofErr w:type="gramStart"/>
-      <w:r>
-        <w:rPr>
-          <w:rFonts w:ascii="Courier New" w:eastAsia="Times New Roman" w:hAnsi="Courier New" w:cs="Courier New"/>
-          <w:color w:val="000000"/>
-          <w:sz w:val="20"/>
-          <w:szCs w:val="20"/>
-        </w:rPr>
-        <w:t>country</w:t>
-      </w:r>
-      <w:proofErr w:type="gramEnd"/>
-      <w:r>
-        <w:rPr>
-          <w:rFonts w:ascii="Courier New" w:eastAsia="Times New Roman" w:hAnsi="Courier New" w:cs="Courier New"/>
-          <w:color w:val="000000"/>
-          <w:sz w:val="20"/>
-          <w:szCs w:val="20"/>
-        </w:rPr>
-        <w:t>.</w:t>
+      <w:r>
+        <w:rPr>
+          <w:rFonts w:ascii="Courier New" w:eastAsia="Times New Roman" w:hAnsi="Courier New" w:cs="Courier New"/>
+          <w:color w:val="000000"/>
+          <w:sz w:val="20"/>
+          <w:szCs w:val="20"/>
+        </w:rPr>
+        <w:t xml:space="preserve">here at home because thousands of Iraqi insurgents have been created </w:t>
+      </w:r>
+    </w:p>
+    <w:p>
+      <w:pPr>
+        <w:tabs>
+          <w:tab w:val="left" w:pos="916"/>
+          <w:tab w:val="left" w:pos="1832"/>
+          <w:tab w:val="left" w:pos="2748"/>
+          <w:tab w:val="left" w:pos="3664"/>
+          <w:tab w:val="left" w:pos="4580"/>
+          <w:tab w:val="left" w:pos="5496"/>
+          <w:tab w:val="left" w:pos="6412"/>
+          <w:tab w:val="left" w:pos="7328"/>
+          <w:tab w:val="left" w:pos="8244"/>
+          <w:tab w:val="left" w:pos="9160"/>
+          <w:tab w:val="left" w:pos="10076"/>
+          <w:tab w:val="left" w:pos="10992"/>
+          <w:tab w:val="left" w:pos="11908"/>
+          <w:tab w:val="left" w:pos="12824"/>
+          <w:tab w:val="left" w:pos="13740"/>
+          <w:tab w:val="left" w:pos="14656"/>
+        </w:tabs>
+        <w:spacing w:after="0" w:line="240" w:lineRule="auto"/>
+        <w:rPr>
+          <w:rFonts w:ascii="Courier New" w:eastAsia="Times New Roman" w:hAnsi="Courier New" w:cs="Courier New"/>
+          <w:color w:val="000000"/>
+          <w:sz w:val="20"/>
+          <w:szCs w:val="20"/>
+        </w:rPr>
+      </w:pPr>
+      <w:r>
+        <w:rPr>
+          <w:rFonts w:ascii="Courier New" w:eastAsia="Times New Roman" w:hAnsi="Courier New" w:cs="Courier New"/>
+          <w:color w:val="000000"/>
+          <w:sz w:val="20"/>
+          <w:szCs w:val="20"/>
+        </w:rPr>
+        <w:t xml:space="preserve">since we attacked Iraq. Congress has charged U.S. taxpayers over $200 </w:t>
+      </w:r>
+    </w:p>
+    <w:p>
+      <w:pPr>
+        <w:tabs>
+          <w:tab w:val="left" w:pos="916"/>
+          <w:tab w:val="left" w:pos="1832"/>
+          <w:tab w:val="left" w:pos="2748"/>
+          <w:tab w:val="left" w:pos="3664"/>
+          <w:tab w:val="left" w:pos="4580"/>
+          <w:tab w:val="left" w:pos="5496"/>
+          <w:tab w:val="left" w:pos="6412"/>
+          <w:tab w:val="left" w:pos="7328"/>
+          <w:tab w:val="left" w:pos="8244"/>
+          <w:tab w:val="left" w:pos="9160"/>
+          <w:tab w:val="left" w:pos="10076"/>
+          <w:tab w:val="left" w:pos="10992"/>
+          <w:tab w:val="left" w:pos="11908"/>
+          <w:tab w:val="left" w:pos="12824"/>
+          <w:tab w:val="left" w:pos="13740"/>
+          <w:tab w:val="left" w:pos="14656"/>
+        </w:tabs>
+        <w:spacing w:after="0" w:line="240" w:lineRule="auto"/>
+        <w:rPr>
+          <w:rFonts w:ascii="Courier New" w:eastAsia="Times New Roman" w:hAnsi="Courier New" w:cs="Courier New"/>
+          <w:color w:val="000000"/>
+          <w:sz w:val="20"/>
+          <w:szCs w:val="20"/>
+        </w:rPr>
+      </w:pPr>
+      <w:r>
+        <w:rPr>
+          <w:rFonts w:ascii="Courier New" w:eastAsia="Times New Roman" w:hAnsi="Courier New" w:cs="Courier New"/>
+          <w:color w:val="000000"/>
+          <w:sz w:val="20"/>
+          <w:szCs w:val="20"/>
+        </w:rPr>
+        <w:t xml:space="preserve">billion in less than 2 years to pay for the ongoing occupation of that </w:t>
+      </w:r>
+    </w:p>
+    <w:p>
+      <w:pPr>
+        <w:tabs>
+          <w:tab w:val="left" w:pos="916"/>
+          <w:tab w:val="left" w:pos="1832"/>
+          <w:tab w:val="left" w:pos="2748"/>
+          <w:tab w:val="left" w:pos="3664"/>
+          <w:tab w:val="left" w:pos="4580"/>
+          <w:tab w:val="left" w:pos="5496"/>
+          <w:tab w:val="left" w:pos="6412"/>
+          <w:tab w:val="left" w:pos="7328"/>
+          <w:tab w:val="left" w:pos="8244"/>
+          <w:tab w:val="left" w:pos="9160"/>
+          <w:tab w:val="left" w:pos="10076"/>
+          <w:tab w:val="left" w:pos="10992"/>
+          <w:tab w:val="left" w:pos="11908"/>
+          <w:tab w:val="left" w:pos="12824"/>
+          <w:tab w:val="left" w:pos="13740"/>
+          <w:tab w:val="left" w:pos="14656"/>
+        </w:tabs>
+        <w:spacing w:after="0" w:line="240" w:lineRule="auto"/>
+        <w:rPr>
+          <w:rFonts w:ascii="Courier New" w:eastAsia="Times New Roman" w:hAnsi="Courier New" w:cs="Courier New"/>
+          <w:color w:val="000000"/>
+          <w:sz w:val="20"/>
+          <w:szCs w:val="20"/>
+        </w:rPr>
+      </w:pPr>
+      <w:r>
+        <w:rPr>
+          <w:rFonts w:ascii="Courier New" w:eastAsia="Times New Roman" w:hAnsi="Courier New" w:cs="Courier New"/>
+          <w:color w:val="000000"/>
+          <w:sz w:val="20"/>
+          <w:szCs w:val="20"/>
+        </w:rPr>
+        <w:t>country.</w:t>
       </w:r>
     </w:p>
     <w:p>
@@ -1629,123 +1398,90 @@
           <w:szCs w:val="20"/>
         </w:rPr>
       </w:pPr>
-      <w:proofErr w:type="gramStart"/>
-      <w:r>
-        <w:rPr>
-          <w:rFonts w:ascii="Courier New" w:eastAsia="Times New Roman" w:hAnsi="Courier New" w:cs="Courier New"/>
-          <w:color w:val="000000"/>
-          <w:sz w:val="20"/>
-          <w:szCs w:val="20"/>
-        </w:rPr>
-        <w:t>budget</w:t>
-      </w:r>
-      <w:proofErr w:type="gramEnd"/>
-      <w:r>
-        <w:rPr>
-          <w:rFonts w:ascii="Courier New" w:eastAsia="Times New Roman" w:hAnsi="Courier New" w:cs="Courier New"/>
-          <w:color w:val="000000"/>
-          <w:sz w:val="20"/>
-          <w:szCs w:val="20"/>
-        </w:rPr>
-        <w:t xml:space="preserve"> shortfalls of every single State in the country and still have </w:t>
-      </w:r>
-    </w:p>
-    <w:p>
-      <w:pPr>
-        <w:tabs>
-          <w:tab w:val="left" w:pos="916"/>
-          <w:tab w:val="left" w:pos="1832"/>
-          <w:tab w:val="left" w:pos="2748"/>
-          <w:tab w:val="left" w:pos="3664"/>
-          <w:tab w:val="left" w:pos="4580"/>
-          <w:tab w:val="left" w:pos="5496"/>
-          <w:tab w:val="left" w:pos="6412"/>
-          <w:tab w:val="left" w:pos="7328"/>
-          <w:tab w:val="left" w:pos="8244"/>
-          <w:tab w:val="left" w:pos="9160"/>
-          <w:tab w:val="left" w:pos="10076"/>
-          <w:tab w:val="left" w:pos="10992"/>
-          <w:tab w:val="left" w:pos="11908"/>
-          <w:tab w:val="left" w:pos="12824"/>
-          <w:tab w:val="left" w:pos="13740"/>
-          <w:tab w:val="left" w:pos="14656"/>
-        </w:tabs>
-        <w:spacing w:after="0" w:line="240" w:lineRule="auto"/>
-        <w:rPr>
-          <w:rFonts w:ascii="Courier New" w:eastAsia="Times New Roman" w:hAnsi="Courier New" w:cs="Courier New"/>
-          <w:color w:val="000000"/>
-          <w:sz w:val="20"/>
-          <w:szCs w:val="20"/>
-        </w:rPr>
-      </w:pPr>
-      <w:proofErr w:type="gramStart"/>
-      <w:r>
-        <w:rPr>
-          <w:rFonts w:ascii="Courier New" w:eastAsia="Times New Roman" w:hAnsi="Courier New" w:cs="Courier New"/>
-          <w:color w:val="000000"/>
-          <w:sz w:val="20"/>
-          <w:szCs w:val="20"/>
-        </w:rPr>
-        <w:t>billions</w:t>
-      </w:r>
-      <w:proofErr w:type="gramEnd"/>
-      <w:r>
-        <w:rPr>
-          <w:rFonts w:ascii="Courier New" w:eastAsia="Times New Roman" w:hAnsi="Courier New" w:cs="Courier New"/>
-          <w:color w:val="000000"/>
-          <w:sz w:val="20"/>
-          <w:szCs w:val="20"/>
-        </w:rPr>
-        <w:t xml:space="preserve"> of dollars left over to help reconstruct Iraq's decimated </w:t>
-      </w:r>
-    </w:p>
-    <w:p>
-      <w:pPr>
-        <w:tabs>
-          <w:tab w:val="left" w:pos="916"/>
-          <w:tab w:val="left" w:pos="1832"/>
-          <w:tab w:val="left" w:pos="2748"/>
-          <w:tab w:val="left" w:pos="3664"/>
-          <w:tab w:val="left" w:pos="4580"/>
-          <w:tab w:val="left" w:pos="5496"/>
-          <w:tab w:val="left" w:pos="6412"/>
-          <w:tab w:val="left" w:pos="7328"/>
-          <w:tab w:val="left" w:pos="8244"/>
-          <w:tab w:val="left" w:pos="9160"/>
-          <w:tab w:val="left" w:pos="10076"/>
-          <w:tab w:val="left" w:pos="10992"/>
-          <w:tab w:val="left" w:pos="11908"/>
-          <w:tab w:val="left" w:pos="12824"/>
-          <w:tab w:val="left" w:pos="13740"/>
-          <w:tab w:val="left" w:pos="14656"/>
-        </w:tabs>
-        <w:spacing w:after="0" w:line="240" w:lineRule="auto"/>
-        <w:rPr>
-          <w:rFonts w:ascii="Courier New" w:eastAsia="Times New Roman" w:hAnsi="Courier New" w:cs="Courier New"/>
-          <w:color w:val="000000"/>
-          <w:sz w:val="20"/>
-          <w:szCs w:val="20"/>
-        </w:rPr>
-      </w:pPr>
-      <w:proofErr w:type="gramStart"/>
-      <w:r>
-        <w:rPr>
-          <w:rFonts w:ascii="Courier New" w:eastAsia="Times New Roman" w:hAnsi="Courier New" w:cs="Courier New"/>
-          <w:color w:val="000000"/>
-          <w:sz w:val="20"/>
-          <w:szCs w:val="20"/>
-        </w:rPr>
-        <w:t>infrastructure</w:t>
-      </w:r>
-      <w:proofErr w:type="gramEnd"/>
-      <w:r>
-        <w:rPr>
-          <w:rFonts w:ascii="Courier New" w:eastAsia="Times New Roman" w:hAnsi="Courier New" w:cs="Courier New"/>
-          <w:color w:val="000000"/>
-          <w:sz w:val="20"/>
-          <w:szCs w:val="20"/>
-        </w:rPr>
-        <w:t>.</w:t>
+      <w:r>
+        <w:rPr>
+          <w:rFonts w:ascii="Courier New" w:eastAsia="Times New Roman" w:hAnsi="Courier New" w:cs="Courier New"/>
+          <w:color w:val="000000"/>
+          <w:sz w:val="20"/>
+          <w:szCs w:val="20"/>
+        </w:rPr>
+        <w:t xml:space="preserve">budget shortfalls of every single State in the country and still have </w:t>
+      </w:r>
+    </w:p>
+    <w:p>
+      <w:pPr>
+        <w:tabs>
+          <w:tab w:val="left" w:pos="916"/>
+          <w:tab w:val="left" w:pos="1832"/>
+          <w:tab w:val="left" w:pos="2748"/>
+          <w:tab w:val="left" w:pos="3664"/>
+          <w:tab w:val="left" w:pos="4580"/>
+          <w:tab w:val="left" w:pos="5496"/>
+          <w:tab w:val="left" w:pos="6412"/>
+          <w:tab w:val="left" w:pos="7328"/>
+          <w:tab w:val="left" w:pos="8244"/>
+          <w:tab w:val="left" w:pos="9160"/>
+          <w:tab w:val="left" w:pos="10076"/>
+          <w:tab w:val="left" w:pos="10992"/>
+          <w:tab w:val="left" w:pos="11908"/>
+          <w:tab w:val="left" w:pos="12824"/>
+          <w:tab w:val="left" w:pos="13740"/>
+          <w:tab w:val="left" w:pos="14656"/>
+        </w:tabs>
+        <w:spacing w:after="0" w:line="240" w:lineRule="auto"/>
+        <w:rPr>
+          <w:rFonts w:ascii="Courier New" w:eastAsia="Times New Roman" w:hAnsi="Courier New" w:cs="Courier New"/>
+          <w:color w:val="000000"/>
+          <w:sz w:val="20"/>
+          <w:szCs w:val="20"/>
+        </w:rPr>
+      </w:pPr>
+      <w:r>
+        <w:rPr>
+          <w:rFonts w:ascii="Courier New" w:eastAsia="Times New Roman" w:hAnsi="Courier New" w:cs="Courier New"/>
+          <w:color w:val="000000"/>
+          <w:sz w:val="20"/>
+          <w:szCs w:val="20"/>
+        </w:rPr>
+        <w:t xml:space="preserve">billions of dollars left over to help reconstruct Iraq's decimated </w:t>
+      </w:r>
+    </w:p>
+    <w:p>
+      <w:pPr>
+        <w:tabs>
+          <w:tab w:val="left" w:pos="916"/>
+          <w:tab w:val="left" w:pos="1832"/>
+          <w:tab w:val="left" w:pos="2748"/>
+          <w:tab w:val="left" w:pos="3664"/>
+          <w:tab w:val="left" w:pos="4580"/>
+          <w:tab w:val="left" w:pos="5496"/>
+          <w:tab w:val="left" w:pos="6412"/>
+          <w:tab w:val="left" w:pos="7328"/>
+          <w:tab w:val="left" w:pos="8244"/>
+          <w:tab w:val="left" w:pos="9160"/>
+          <w:tab w:val="left" w:pos="10076"/>
+          <w:tab w:val="left" w:pos="10992"/>
+          <w:tab w:val="left" w:pos="11908"/>
+          <w:tab w:val="left" w:pos="12824"/>
+          <w:tab w:val="left" w:pos="13740"/>
+          <w:tab w:val="left" w:pos="14656"/>
+        </w:tabs>
+        <w:spacing w:after="0" w:line="240" w:lineRule="auto"/>
+        <w:rPr>
+          <w:rFonts w:ascii="Courier New" w:eastAsia="Times New Roman" w:hAnsi="Courier New" w:cs="Courier New"/>
+          <w:color w:val="000000"/>
+          <w:sz w:val="20"/>
+          <w:szCs w:val="20"/>
+        </w:rPr>
+      </w:pPr>
+      <w:r>
+        <w:rPr>
+          <w:rFonts w:ascii="Courier New" w:eastAsia="Times New Roman" w:hAnsi="Courier New" w:cs="Courier New"/>
+          <w:color w:val="000000"/>
+          <w:sz w:val="20"/>
+          <w:szCs w:val="20"/>
+        </w:rPr>
+        <w:t>infrastructure.</w:t>
       </w:r>
     </w:p>
     <w:p>
@@ -1814,123 +1550,90 @@
           <w:szCs w:val="20"/>
         </w:rPr>
       </w:pPr>
-      <w:proofErr w:type="gramStart"/>
-      <w:r>
-        <w:rPr>
-          <w:rFonts w:ascii="Courier New" w:eastAsia="Times New Roman" w:hAnsi="Courier New" w:cs="Courier New"/>
-          <w:color w:val="000000"/>
-          <w:sz w:val="20"/>
-          <w:szCs w:val="20"/>
-        </w:rPr>
-        <w:t>which</w:t>
-      </w:r>
-      <w:proofErr w:type="gramEnd"/>
-      <w:r>
-        <w:rPr>
-          <w:rFonts w:ascii="Courier New" w:eastAsia="Times New Roman" w:hAnsi="Courier New" w:cs="Courier New"/>
-          <w:color w:val="000000"/>
-          <w:sz w:val="20"/>
-          <w:szCs w:val="20"/>
-        </w:rPr>
-        <w:t xml:space="preserve"> defends America by relying on the very best of American values, </w:t>
-      </w:r>
-    </w:p>
-    <w:p>
-      <w:pPr>
-        <w:tabs>
-          <w:tab w:val="left" w:pos="916"/>
-          <w:tab w:val="left" w:pos="1832"/>
-          <w:tab w:val="left" w:pos="2748"/>
-          <w:tab w:val="left" w:pos="3664"/>
-          <w:tab w:val="left" w:pos="4580"/>
-          <w:tab w:val="left" w:pos="5496"/>
-          <w:tab w:val="left" w:pos="6412"/>
-          <w:tab w:val="left" w:pos="7328"/>
-          <w:tab w:val="left" w:pos="8244"/>
-          <w:tab w:val="left" w:pos="9160"/>
-          <w:tab w:val="left" w:pos="10076"/>
-          <w:tab w:val="left" w:pos="10992"/>
-          <w:tab w:val="left" w:pos="11908"/>
-          <w:tab w:val="left" w:pos="12824"/>
-          <w:tab w:val="left" w:pos="13740"/>
-          <w:tab w:val="left" w:pos="14656"/>
-        </w:tabs>
-        <w:spacing w:after="0" w:line="240" w:lineRule="auto"/>
-        <w:rPr>
-          <w:rFonts w:ascii="Courier New" w:eastAsia="Times New Roman" w:hAnsi="Courier New" w:cs="Courier New"/>
-          <w:color w:val="000000"/>
-          <w:sz w:val="20"/>
-          <w:szCs w:val="20"/>
-        </w:rPr>
-      </w:pPr>
-      <w:proofErr w:type="gramStart"/>
-      <w:r>
-        <w:rPr>
-          <w:rFonts w:ascii="Courier New" w:eastAsia="Times New Roman" w:hAnsi="Courier New" w:cs="Courier New"/>
-          <w:color w:val="000000"/>
-          <w:sz w:val="20"/>
-          <w:szCs w:val="20"/>
-        </w:rPr>
-        <w:t>our</w:t>
-      </w:r>
-      <w:proofErr w:type="gramEnd"/>
-      <w:r>
-        <w:rPr>
-          <w:rFonts w:ascii="Courier New" w:eastAsia="Times New Roman" w:hAnsi="Courier New" w:cs="Courier New"/>
-          <w:color w:val="000000"/>
-          <w:sz w:val="20"/>
-          <w:szCs w:val="20"/>
-        </w:rPr>
-        <w:t xml:space="preserve"> commitment to peace, our commitment to freedom, our compassion for </w:t>
-      </w:r>
-    </w:p>
-    <w:p>
-      <w:pPr>
-        <w:tabs>
-          <w:tab w:val="left" w:pos="916"/>
-          <w:tab w:val="left" w:pos="1832"/>
-          <w:tab w:val="left" w:pos="2748"/>
-          <w:tab w:val="left" w:pos="3664"/>
-          <w:tab w:val="left" w:pos="4580"/>
-          <w:tab w:val="left" w:pos="5496"/>
-          <w:tab w:val="left" w:pos="6412"/>
-          <w:tab w:val="left" w:pos="7328"/>
-          <w:tab w:val="left" w:pos="8244"/>
-          <w:tab w:val="left" w:pos="9160"/>
-          <w:tab w:val="left" w:pos="10076"/>
-          <w:tab w:val="left" w:pos="10992"/>
-          <w:tab w:val="left" w:pos="11908"/>
-          <w:tab w:val="left" w:pos="12824"/>
-          <w:tab w:val="left" w:pos="13740"/>
-          <w:tab w:val="left" w:pos="14656"/>
-        </w:tabs>
-        <w:spacing w:after="0" w:line="240" w:lineRule="auto"/>
-        <w:rPr>
-          <w:rFonts w:ascii="Courier New" w:eastAsia="Times New Roman" w:hAnsi="Courier New" w:cs="Courier New"/>
-          <w:color w:val="000000"/>
-          <w:sz w:val="20"/>
-          <w:szCs w:val="20"/>
-        </w:rPr>
-      </w:pPr>
-      <w:proofErr w:type="gramStart"/>
-      <w:r>
-        <w:rPr>
-          <w:rFonts w:ascii="Courier New" w:eastAsia="Times New Roman" w:hAnsi="Courier New" w:cs="Courier New"/>
-          <w:color w:val="000000"/>
-          <w:sz w:val="20"/>
-          <w:szCs w:val="20"/>
-        </w:rPr>
-        <w:t>the</w:t>
-      </w:r>
-      <w:proofErr w:type="gramEnd"/>
-      <w:r>
-        <w:rPr>
-          <w:rFonts w:ascii="Courier New" w:eastAsia="Times New Roman" w:hAnsi="Courier New" w:cs="Courier New"/>
-          <w:color w:val="000000"/>
-          <w:sz w:val="20"/>
-          <w:szCs w:val="20"/>
-        </w:rPr>
-        <w:t xml:space="preserve"> people of the world, and our capacity for multilateral leadership.</w:t>
+      <w:r>
+        <w:rPr>
+          <w:rFonts w:ascii="Courier New" w:eastAsia="Times New Roman" w:hAnsi="Courier New" w:cs="Courier New"/>
+          <w:color w:val="000000"/>
+          <w:sz w:val="20"/>
+          <w:szCs w:val="20"/>
+        </w:rPr>
+        <w:t xml:space="preserve">which defends America by relying on the very best of American values, </w:t>
+      </w:r>
+    </w:p>
+    <w:p>
+      <w:pPr>
+        <w:tabs>
+          <w:tab w:val="left" w:pos="916"/>
+          <w:tab w:val="left" w:pos="1832"/>
+          <w:tab w:val="left" w:pos="2748"/>
+          <w:tab w:val="left" w:pos="3664"/>
+          <w:tab w:val="left" w:pos="4580"/>
+          <w:tab w:val="left" w:pos="5496"/>
+          <w:tab w:val="left" w:pos="6412"/>
+          <w:tab w:val="left" w:pos="7328"/>
+          <w:tab w:val="left" w:pos="8244"/>
+          <w:tab w:val="left" w:pos="9160"/>
+          <w:tab w:val="left" w:pos="10076"/>
+          <w:tab w:val="left" w:pos="10992"/>
+          <w:tab w:val="left" w:pos="11908"/>
+          <w:tab w:val="left" w:pos="12824"/>
+          <w:tab w:val="left" w:pos="13740"/>
+          <w:tab w:val="left" w:pos="14656"/>
+        </w:tabs>
+        <w:spacing w:after="0" w:line="240" w:lineRule="auto"/>
+        <w:rPr>
+          <w:rFonts w:ascii="Courier New" w:eastAsia="Times New Roman" w:hAnsi="Courier New" w:cs="Courier New"/>
+          <w:color w:val="000000"/>
+          <w:sz w:val="20"/>
+          <w:szCs w:val="20"/>
+        </w:rPr>
+      </w:pPr>
+      <w:r>
+        <w:rPr>
+          <w:rFonts w:ascii="Courier New" w:eastAsia="Times New Roman" w:hAnsi="Courier New" w:cs="Courier New"/>
+          <w:color w:val="000000"/>
+          <w:sz w:val="20"/>
+          <w:szCs w:val="20"/>
+        </w:rPr>
+        <w:t xml:space="preserve">our commitment to peace, our commitment to freedom, our compassion for </w:t>
+      </w:r>
+    </w:p>
+    <w:p>
+      <w:pPr>
+        <w:tabs>
+          <w:tab w:val="left" w:pos="916"/>
+          <w:tab w:val="left" w:pos="1832"/>
+          <w:tab w:val="left" w:pos="2748"/>
+          <w:tab w:val="left" w:pos="3664"/>
+          <w:tab w:val="left" w:pos="4580"/>
+          <w:tab w:val="left" w:pos="5496"/>
+          <w:tab w:val="left" w:pos="6412"/>
+          <w:tab w:val="left" w:pos="7328"/>
+          <w:tab w:val="left" w:pos="8244"/>
+          <w:tab w:val="left" w:pos="9160"/>
+          <w:tab w:val="left" w:pos="10076"/>
+          <w:tab w:val="left" w:pos="10992"/>
+          <w:tab w:val="left" w:pos="11908"/>
+          <w:tab w:val="left" w:pos="12824"/>
+          <w:tab w:val="left" w:pos="13740"/>
+          <w:tab w:val="left" w:pos="14656"/>
+        </w:tabs>
+        <w:spacing w:after="0" w:line="240" w:lineRule="auto"/>
+        <w:rPr>
+          <w:rFonts w:ascii="Courier New" w:eastAsia="Times New Roman" w:hAnsi="Courier New" w:cs="Courier New"/>
+          <w:color w:val="000000"/>
+          <w:sz w:val="20"/>
+          <w:szCs w:val="20"/>
+        </w:rPr>
+      </w:pPr>
+      <w:r>
+        <w:rPr>
+          <w:rFonts w:ascii="Courier New" w:eastAsia="Times New Roman" w:hAnsi="Courier New" w:cs="Courier New"/>
+          <w:color w:val="000000"/>
+          <w:sz w:val="20"/>
+          <w:szCs w:val="20"/>
+        </w:rPr>
+        <w:t>the people of the world, and our capacity for multilateral leadership.</w:t>
       </w:r>
     </w:p>
     <w:p>
@@ -2006,27 +1709,7 @@
           <w:sz w:val="20"/>
           <w:szCs w:val="20"/>
         </w:rPr>
-        <w:t xml:space="preserve">Committee on National Legislation and Women's Action </w:t>
-      </w:r>
-      <w:proofErr w:type="gramStart"/>
-      <w:r>
-        <w:rPr>
-          <w:rFonts w:ascii="Courier New" w:eastAsia="Times New Roman" w:hAnsi="Courier New" w:cs="Courier New"/>
-          <w:color w:val="000000"/>
-          <w:sz w:val="20"/>
-          <w:szCs w:val="20"/>
-        </w:rPr>
-        <w:t>For</w:t>
-      </w:r>
-      <w:proofErr w:type="gramEnd"/>
-      <w:r>
-        <w:rPr>
-          <w:rFonts w:ascii="Courier New" w:eastAsia="Times New Roman" w:hAnsi="Courier New" w:cs="Courier New"/>
-          <w:color w:val="000000"/>
-          <w:sz w:val="20"/>
-          <w:szCs w:val="20"/>
-        </w:rPr>
-        <w:t xml:space="preserve"> New Direction, </w:t>
+        <w:t xml:space="preserve">Committee on National Legislation and Women's Action For New Direction, </w:t>
       </w:r>
     </w:p>
     <w:p>
@@ -2095,25 +1778,14 @@
           <w:szCs w:val="20"/>
         </w:rPr>
       </w:pPr>
-      <w:proofErr w:type="gramStart"/>
-      <w:r>
-        <w:rPr>
-          <w:rFonts w:ascii="Courier New" w:eastAsia="Times New Roman" w:hAnsi="Courier New" w:cs="Courier New"/>
-          <w:color w:val="000000"/>
-          <w:sz w:val="20"/>
-          <w:szCs w:val="20"/>
-        </w:rPr>
-        <w:t>stands</w:t>
-      </w:r>
-      <w:proofErr w:type="gramEnd"/>
-      <w:r>
-        <w:rPr>
-          <w:rFonts w:ascii="Courier New" w:eastAsia="Times New Roman" w:hAnsi="Courier New" w:cs="Courier New"/>
-          <w:color w:val="000000"/>
-          <w:sz w:val="20"/>
-          <w:szCs w:val="20"/>
-        </w:rPr>
-        <w:t xml:space="preserve"> for Sensible, Multilateral, American Response to Terrorism.</w:t>
+      <w:r>
+        <w:rPr>
+          <w:rFonts w:ascii="Courier New" w:eastAsia="Times New Roman" w:hAnsi="Courier New" w:cs="Courier New"/>
+          <w:color w:val="000000"/>
+          <w:sz w:val="20"/>
+          <w:szCs w:val="20"/>
+        </w:rPr>
+        <w:t>stands for Sensible, Multilateral, American Response to Terrorism.</w:t>
       </w:r>
     </w:p>
     <w:p>
@@ -2182,25 +1854,14 @@
           <w:szCs w:val="20"/>
         </w:rPr>
       </w:pPr>
-      <w:proofErr w:type="gramStart"/>
-      <w:r>
-        <w:rPr>
-          <w:rFonts w:ascii="Courier New" w:eastAsia="Times New Roman" w:hAnsi="Courier New" w:cs="Courier New"/>
-          <w:color w:val="000000"/>
-          <w:sz w:val="20"/>
-          <w:szCs w:val="20"/>
-        </w:rPr>
-        <w:t>aid</w:t>
-      </w:r>
-      <w:proofErr w:type="gramEnd"/>
-      <w:r>
-        <w:rPr>
-          <w:rFonts w:ascii="Courier New" w:eastAsia="Times New Roman" w:hAnsi="Courier New" w:cs="Courier New"/>
-          <w:color w:val="000000"/>
-          <w:sz w:val="20"/>
-          <w:szCs w:val="20"/>
-        </w:rPr>
-        <w:t xml:space="preserve"> that can help create a robust civil society; building schools for </w:t>
+      <w:r>
+        <w:rPr>
+          <w:rFonts w:ascii="Courier New" w:eastAsia="Times New Roman" w:hAnsi="Courier New" w:cs="Courier New"/>
+          <w:color w:val="000000"/>
+          <w:sz w:val="20"/>
+          <w:szCs w:val="20"/>
+        </w:rPr>
+        <w:t xml:space="preserve">aid that can help create a robust civil society; building schools for </w:t>
       </w:r>
     </w:p>
     <w:p>
@@ -2269,123 +1930,90 @@
           <w:szCs w:val="20"/>
         </w:rPr>
       </w:pPr>
-      <w:proofErr w:type="gramStart"/>
-      <w:r>
-        <w:rPr>
-          <w:rFonts w:ascii="Courier New" w:eastAsia="Times New Roman" w:hAnsi="Courier New" w:cs="Courier New"/>
-          <w:color w:val="000000"/>
-          <w:sz w:val="20"/>
-          <w:szCs w:val="20"/>
-        </w:rPr>
-        <w:t>processing</w:t>
-      </w:r>
-      <w:proofErr w:type="gramEnd"/>
-      <w:r>
-        <w:rPr>
-          <w:rFonts w:ascii="Courier New" w:eastAsia="Times New Roman" w:hAnsi="Courier New" w:cs="Courier New"/>
-          <w:color w:val="000000"/>
-          <w:sz w:val="20"/>
-          <w:szCs w:val="20"/>
-        </w:rPr>
-        <w:t xml:space="preserve"> plants so all Iraqis will have clean drinking water; and </w:t>
-      </w:r>
-    </w:p>
-    <w:p>
-      <w:pPr>
-        <w:tabs>
-          <w:tab w:val="left" w:pos="916"/>
-          <w:tab w:val="left" w:pos="1832"/>
-          <w:tab w:val="left" w:pos="2748"/>
-          <w:tab w:val="left" w:pos="3664"/>
-          <w:tab w:val="left" w:pos="4580"/>
-          <w:tab w:val="left" w:pos="5496"/>
-          <w:tab w:val="left" w:pos="6412"/>
-          <w:tab w:val="left" w:pos="7328"/>
-          <w:tab w:val="left" w:pos="8244"/>
-          <w:tab w:val="left" w:pos="9160"/>
-          <w:tab w:val="left" w:pos="10076"/>
-          <w:tab w:val="left" w:pos="10992"/>
-          <w:tab w:val="left" w:pos="11908"/>
-          <w:tab w:val="left" w:pos="12824"/>
-          <w:tab w:val="left" w:pos="13740"/>
-          <w:tab w:val="left" w:pos="14656"/>
-        </w:tabs>
-        <w:spacing w:after="0" w:line="240" w:lineRule="auto"/>
-        <w:rPr>
-          <w:rFonts w:ascii="Courier New" w:eastAsia="Times New Roman" w:hAnsi="Courier New" w:cs="Courier New"/>
-          <w:color w:val="000000"/>
-          <w:sz w:val="20"/>
-          <w:szCs w:val="20"/>
-        </w:rPr>
-      </w:pPr>
-      <w:proofErr w:type="gramStart"/>
-      <w:r>
-        <w:rPr>
-          <w:rFonts w:ascii="Courier New" w:eastAsia="Times New Roman" w:hAnsi="Courier New" w:cs="Courier New"/>
-          <w:color w:val="000000"/>
-          <w:sz w:val="20"/>
-          <w:szCs w:val="20"/>
-        </w:rPr>
-        <w:t>ensuring</w:t>
-      </w:r>
-      <w:proofErr w:type="gramEnd"/>
-      <w:r>
-        <w:rPr>
-          <w:rFonts w:ascii="Courier New" w:eastAsia="Times New Roman" w:hAnsi="Courier New" w:cs="Courier New"/>
-          <w:color w:val="000000"/>
-          <w:sz w:val="20"/>
-          <w:szCs w:val="20"/>
-        </w:rPr>
-        <w:t xml:space="preserve"> that Iraq's economic infrastructure becomes fully viable in </w:t>
-      </w:r>
-    </w:p>
-    <w:p>
-      <w:pPr>
-        <w:tabs>
-          <w:tab w:val="left" w:pos="916"/>
-          <w:tab w:val="left" w:pos="1832"/>
-          <w:tab w:val="left" w:pos="2748"/>
-          <w:tab w:val="left" w:pos="3664"/>
-          <w:tab w:val="left" w:pos="4580"/>
-          <w:tab w:val="left" w:pos="5496"/>
-          <w:tab w:val="left" w:pos="6412"/>
-          <w:tab w:val="left" w:pos="7328"/>
-          <w:tab w:val="left" w:pos="8244"/>
-          <w:tab w:val="left" w:pos="9160"/>
-          <w:tab w:val="left" w:pos="10076"/>
-          <w:tab w:val="left" w:pos="10992"/>
-          <w:tab w:val="left" w:pos="11908"/>
-          <w:tab w:val="left" w:pos="12824"/>
-          <w:tab w:val="left" w:pos="13740"/>
-          <w:tab w:val="left" w:pos="14656"/>
-        </w:tabs>
-        <w:spacing w:after="0" w:line="240" w:lineRule="auto"/>
-        <w:rPr>
-          <w:rFonts w:ascii="Courier New" w:eastAsia="Times New Roman" w:hAnsi="Courier New" w:cs="Courier New"/>
-          <w:color w:val="000000"/>
-          <w:sz w:val="20"/>
-          <w:szCs w:val="20"/>
-        </w:rPr>
-      </w:pPr>
-      <w:proofErr w:type="gramStart"/>
-      <w:r>
-        <w:rPr>
-          <w:rFonts w:ascii="Courier New" w:eastAsia="Times New Roman" w:hAnsi="Courier New" w:cs="Courier New"/>
-          <w:color w:val="000000"/>
-          <w:sz w:val="20"/>
-          <w:szCs w:val="20"/>
-        </w:rPr>
-        <w:t>order</w:t>
-      </w:r>
-      <w:proofErr w:type="gramEnd"/>
-      <w:r>
-        <w:rPr>
-          <w:rFonts w:ascii="Courier New" w:eastAsia="Times New Roman" w:hAnsi="Courier New" w:cs="Courier New"/>
-          <w:color w:val="000000"/>
-          <w:sz w:val="20"/>
-          <w:szCs w:val="20"/>
-        </w:rPr>
-        <w:t xml:space="preserve"> to avoid a fiscal collapse.</w:t>
+      <w:r>
+        <w:rPr>
+          <w:rFonts w:ascii="Courier New" w:eastAsia="Times New Roman" w:hAnsi="Courier New" w:cs="Courier New"/>
+          <w:color w:val="000000"/>
+          <w:sz w:val="20"/>
+          <w:szCs w:val="20"/>
+        </w:rPr>
+        <w:t xml:space="preserve">processing plants so all Iraqis will have clean drinking water; and </w:t>
+      </w:r>
+    </w:p>
+    <w:p>
+      <w:pPr>
+        <w:tabs>
+          <w:tab w:val="left" w:pos="916"/>
+          <w:tab w:val="left" w:pos="1832"/>
+          <w:tab w:val="left" w:pos="2748"/>
+          <w:tab w:val="left" w:pos="3664"/>
+          <w:tab w:val="left" w:pos="4580"/>
+          <w:tab w:val="left" w:pos="5496"/>
+          <w:tab w:val="left" w:pos="6412"/>
+          <w:tab w:val="left" w:pos="7328"/>
+          <w:tab w:val="left" w:pos="8244"/>
+          <w:tab w:val="left" w:pos="9160"/>
+          <w:tab w:val="left" w:pos="10076"/>
+          <w:tab w:val="left" w:pos="10992"/>
+          <w:tab w:val="left" w:pos="11908"/>
+          <w:tab w:val="left" w:pos="12824"/>
+          <w:tab w:val="left" w:pos="13740"/>
+          <w:tab w:val="left" w:pos="14656"/>
+        </w:tabs>
+        <w:spacing w:after="0" w:line="240" w:lineRule="auto"/>
+        <w:rPr>
+          <w:rFonts w:ascii="Courier New" w:eastAsia="Times New Roman" w:hAnsi="Courier New" w:cs="Courier New"/>
+          <w:color w:val="000000"/>
+          <w:sz w:val="20"/>
+          <w:szCs w:val="20"/>
+        </w:rPr>
+      </w:pPr>
+      <w:r>
+        <w:rPr>
+          <w:rFonts w:ascii="Courier New" w:eastAsia="Times New Roman" w:hAnsi="Courier New" w:cs="Courier New"/>
+          <w:color w:val="000000"/>
+          <w:sz w:val="20"/>
+          <w:szCs w:val="20"/>
+        </w:rPr>
+        <w:t xml:space="preserve">ensuring that Iraq's economic infrastructure becomes fully viable in </w:t>
+      </w:r>
+    </w:p>
+    <w:p>
+      <w:pPr>
+        <w:tabs>
+          <w:tab w:val="left" w:pos="916"/>
+          <w:tab w:val="left" w:pos="1832"/>
+          <w:tab w:val="left" w:pos="2748"/>
+          <w:tab w:val="left" w:pos="3664"/>
+          <w:tab w:val="left" w:pos="4580"/>
+          <w:tab w:val="left" w:pos="5496"/>
+          <w:tab w:val="left" w:pos="6412"/>
+          <w:tab w:val="left" w:pos="7328"/>
+          <w:tab w:val="left" w:pos="8244"/>
+          <w:tab w:val="left" w:pos="9160"/>
+          <w:tab w:val="left" w:pos="10076"/>
+          <w:tab w:val="left" w:pos="10992"/>
+          <w:tab w:val="left" w:pos="11908"/>
+          <w:tab w:val="left" w:pos="12824"/>
+          <w:tab w:val="left" w:pos="13740"/>
+          <w:tab w:val="left" w:pos="14656"/>
+        </w:tabs>
+        <w:spacing w:after="0" w:line="240" w:lineRule="auto"/>
+        <w:rPr>
+          <w:rFonts w:ascii="Courier New" w:eastAsia="Times New Roman" w:hAnsi="Courier New" w:cs="Courier New"/>
+          <w:color w:val="000000"/>
+          <w:sz w:val="20"/>
+          <w:szCs w:val="20"/>
+        </w:rPr>
+      </w:pPr>
+      <w:r>
+        <w:rPr>
+          <w:rFonts w:ascii="Courier New" w:eastAsia="Times New Roman" w:hAnsi="Courier New" w:cs="Courier New"/>
+          <w:color w:val="000000"/>
+          <w:sz w:val="20"/>
+          <w:szCs w:val="20"/>
+        </w:rPr>
+        <w:t>order to avoid a fiscal collapse.</w:t>
       </w:r>
     </w:p>
     <w:p>
@@ -2454,123 +2082,90 @@
           <w:szCs w:val="20"/>
         </w:rPr>
       </w:pPr>
-      <w:proofErr w:type="gramStart"/>
-      <w:r>
-        <w:rPr>
-          <w:rFonts w:ascii="Courier New" w:eastAsia="Times New Roman" w:hAnsi="Courier New" w:cs="Courier New"/>
-          <w:color w:val="000000"/>
-          <w:sz w:val="20"/>
-          <w:szCs w:val="20"/>
-        </w:rPr>
-        <w:t>and</w:t>
-      </w:r>
-      <w:proofErr w:type="gramEnd"/>
-      <w:r>
-        <w:rPr>
-          <w:rFonts w:ascii="Courier New" w:eastAsia="Times New Roman" w:hAnsi="Courier New" w:cs="Courier New"/>
-          <w:color w:val="000000"/>
-          <w:sz w:val="20"/>
-          <w:szCs w:val="20"/>
-        </w:rPr>
-        <w:t xml:space="preserve"> constitutional experts to help rebuild Iraq's flagging economic and </w:t>
-      </w:r>
-    </w:p>
-    <w:p>
-      <w:pPr>
-        <w:tabs>
-          <w:tab w:val="left" w:pos="916"/>
-          <w:tab w:val="left" w:pos="1832"/>
-          <w:tab w:val="left" w:pos="2748"/>
-          <w:tab w:val="left" w:pos="3664"/>
-          <w:tab w:val="left" w:pos="4580"/>
-          <w:tab w:val="left" w:pos="5496"/>
-          <w:tab w:val="left" w:pos="6412"/>
-          <w:tab w:val="left" w:pos="7328"/>
-          <w:tab w:val="left" w:pos="8244"/>
-          <w:tab w:val="left" w:pos="9160"/>
-          <w:tab w:val="left" w:pos="10076"/>
-          <w:tab w:val="left" w:pos="10992"/>
-          <w:tab w:val="left" w:pos="11908"/>
-          <w:tab w:val="left" w:pos="12824"/>
-          <w:tab w:val="left" w:pos="13740"/>
-          <w:tab w:val="left" w:pos="14656"/>
-        </w:tabs>
-        <w:spacing w:after="0" w:line="240" w:lineRule="auto"/>
-        <w:rPr>
-          <w:rFonts w:ascii="Courier New" w:eastAsia="Times New Roman" w:hAnsi="Courier New" w:cs="Courier New"/>
-          <w:color w:val="000000"/>
-          <w:sz w:val="20"/>
-          <w:szCs w:val="20"/>
-        </w:rPr>
-      </w:pPr>
-      <w:proofErr w:type="gramStart"/>
-      <w:r>
-        <w:rPr>
-          <w:rFonts w:ascii="Courier New" w:eastAsia="Times New Roman" w:hAnsi="Courier New" w:cs="Courier New"/>
-          <w:color w:val="000000"/>
-          <w:sz w:val="20"/>
-          <w:szCs w:val="20"/>
-        </w:rPr>
-        <w:t>physical</w:t>
-      </w:r>
-      <w:proofErr w:type="gramEnd"/>
-      <w:r>
-        <w:rPr>
-          <w:rFonts w:ascii="Courier New" w:eastAsia="Times New Roman" w:hAnsi="Courier New" w:cs="Courier New"/>
-          <w:color w:val="000000"/>
-          <w:sz w:val="20"/>
-          <w:szCs w:val="20"/>
-        </w:rPr>
-        <w:t xml:space="preserve"> infrastructure and establish a robust and democratic civil </w:t>
-      </w:r>
-    </w:p>
-    <w:p>
-      <w:pPr>
-        <w:tabs>
-          <w:tab w:val="left" w:pos="916"/>
-          <w:tab w:val="left" w:pos="1832"/>
-          <w:tab w:val="left" w:pos="2748"/>
-          <w:tab w:val="left" w:pos="3664"/>
-          <w:tab w:val="left" w:pos="4580"/>
-          <w:tab w:val="left" w:pos="5496"/>
-          <w:tab w:val="left" w:pos="6412"/>
-          <w:tab w:val="left" w:pos="7328"/>
-          <w:tab w:val="left" w:pos="8244"/>
-          <w:tab w:val="left" w:pos="9160"/>
-          <w:tab w:val="left" w:pos="10076"/>
-          <w:tab w:val="left" w:pos="10992"/>
-          <w:tab w:val="left" w:pos="11908"/>
-          <w:tab w:val="left" w:pos="12824"/>
-          <w:tab w:val="left" w:pos="13740"/>
-          <w:tab w:val="left" w:pos="14656"/>
-        </w:tabs>
-        <w:spacing w:after="0" w:line="240" w:lineRule="auto"/>
-        <w:rPr>
-          <w:rFonts w:ascii="Courier New" w:eastAsia="Times New Roman" w:hAnsi="Courier New" w:cs="Courier New"/>
-          <w:color w:val="000000"/>
-          <w:sz w:val="20"/>
-          <w:szCs w:val="20"/>
-        </w:rPr>
-      </w:pPr>
-      <w:proofErr w:type="gramStart"/>
-      <w:r>
-        <w:rPr>
-          <w:rFonts w:ascii="Courier New" w:eastAsia="Times New Roman" w:hAnsi="Courier New" w:cs="Courier New"/>
-          <w:color w:val="000000"/>
-          <w:sz w:val="20"/>
-          <w:szCs w:val="20"/>
-        </w:rPr>
-        <w:t>society</w:t>
-      </w:r>
-      <w:proofErr w:type="gramEnd"/>
-      <w:r>
-        <w:rPr>
-          <w:rFonts w:ascii="Courier New" w:eastAsia="Times New Roman" w:hAnsi="Courier New" w:cs="Courier New"/>
-          <w:color w:val="000000"/>
-          <w:sz w:val="20"/>
-          <w:szCs w:val="20"/>
-        </w:rPr>
-        <w:t>.</w:t>
+      <w:r>
+        <w:rPr>
+          <w:rFonts w:ascii="Courier New" w:eastAsia="Times New Roman" w:hAnsi="Courier New" w:cs="Courier New"/>
+          <w:color w:val="000000"/>
+          <w:sz w:val="20"/>
+          <w:szCs w:val="20"/>
+        </w:rPr>
+        <w:t xml:space="preserve">and constitutional experts to help rebuild Iraq's flagging economic and </w:t>
+      </w:r>
+    </w:p>
+    <w:p>
+      <w:pPr>
+        <w:tabs>
+          <w:tab w:val="left" w:pos="916"/>
+          <w:tab w:val="left" w:pos="1832"/>
+          <w:tab w:val="left" w:pos="2748"/>
+          <w:tab w:val="left" w:pos="3664"/>
+          <w:tab w:val="left" w:pos="4580"/>
+          <w:tab w:val="left" w:pos="5496"/>
+          <w:tab w:val="left" w:pos="6412"/>
+          <w:tab w:val="left" w:pos="7328"/>
+          <w:tab w:val="left" w:pos="8244"/>
+          <w:tab w:val="left" w:pos="9160"/>
+          <w:tab w:val="left" w:pos="10076"/>
+          <w:tab w:val="left" w:pos="10992"/>
+          <w:tab w:val="left" w:pos="11908"/>
+          <w:tab w:val="left" w:pos="12824"/>
+          <w:tab w:val="left" w:pos="13740"/>
+          <w:tab w:val="left" w:pos="14656"/>
+        </w:tabs>
+        <w:spacing w:after="0" w:line="240" w:lineRule="auto"/>
+        <w:rPr>
+          <w:rFonts w:ascii="Courier New" w:eastAsia="Times New Roman" w:hAnsi="Courier New" w:cs="Courier New"/>
+          <w:color w:val="000000"/>
+          <w:sz w:val="20"/>
+          <w:szCs w:val="20"/>
+        </w:rPr>
+      </w:pPr>
+      <w:r>
+        <w:rPr>
+          <w:rFonts w:ascii="Courier New" w:eastAsia="Times New Roman" w:hAnsi="Courier New" w:cs="Courier New"/>
+          <w:color w:val="000000"/>
+          <w:sz w:val="20"/>
+          <w:szCs w:val="20"/>
+        </w:rPr>
+        <w:t xml:space="preserve">physical infrastructure and establish a robust and democratic civil </w:t>
+      </w:r>
+    </w:p>
+    <w:p>
+      <w:pPr>
+        <w:tabs>
+          <w:tab w:val="left" w:pos="916"/>
+          <w:tab w:val="left" w:pos="1832"/>
+          <w:tab w:val="left" w:pos="2748"/>
+          <w:tab w:val="left" w:pos="3664"/>
+          <w:tab w:val="left" w:pos="4580"/>
+          <w:tab w:val="left" w:pos="5496"/>
+          <w:tab w:val="left" w:pos="6412"/>
+          <w:tab w:val="left" w:pos="7328"/>
+          <w:tab w:val="left" w:pos="8244"/>
+          <w:tab w:val="left" w:pos="9160"/>
+          <w:tab w:val="left" w:pos="10076"/>
+          <w:tab w:val="left" w:pos="10992"/>
+          <w:tab w:val="left" w:pos="11908"/>
+          <w:tab w:val="left" w:pos="12824"/>
+          <w:tab w:val="left" w:pos="13740"/>
+          <w:tab w:val="left" w:pos="14656"/>
+        </w:tabs>
+        <w:spacing w:after="0" w:line="240" w:lineRule="auto"/>
+        <w:rPr>
+          <w:rFonts w:ascii="Courier New" w:eastAsia="Times New Roman" w:hAnsi="Courier New" w:cs="Courier New"/>
+          <w:color w:val="000000"/>
+          <w:sz w:val="20"/>
+          <w:szCs w:val="20"/>
+        </w:rPr>
+      </w:pPr>
+      <w:r>
+        <w:rPr>
+          <w:rFonts w:ascii="Courier New" w:eastAsia="Times New Roman" w:hAnsi="Courier New" w:cs="Courier New"/>
+          <w:color w:val="000000"/>
+          <w:sz w:val="20"/>
+          <w:szCs w:val="20"/>
+        </w:rPr>
+        <w:t>society.</w:t>
       </w:r>
     </w:p>
     <w:p>
@@ -2640,181 +2235,128 @@
           <w:szCs w:val="20"/>
         </w:rPr>
       </w:pPr>
-      <w:proofErr w:type="gramStart"/>
-      <w:r>
-        <w:rPr>
-          <w:rFonts w:ascii="Courier New" w:eastAsia="Times New Roman" w:hAnsi="Courier New" w:cs="Courier New"/>
-          <w:color w:val="000000"/>
-          <w:sz w:val="20"/>
-          <w:szCs w:val="20"/>
-        </w:rPr>
-        <w:t>claims</w:t>
-      </w:r>
-      <w:proofErr w:type="gramEnd"/>
-      <w:r>
-        <w:rPr>
-          <w:rFonts w:ascii="Courier New" w:eastAsia="Times New Roman" w:hAnsi="Courier New" w:cs="Courier New"/>
-          <w:color w:val="000000"/>
-          <w:sz w:val="20"/>
-          <w:szCs w:val="20"/>
-        </w:rPr>
-        <w:t xml:space="preserve">. If 142,000 Iraqi security forces have been trained, as General </w:t>
-      </w:r>
-    </w:p>
-    <w:p>
-      <w:pPr>
-        <w:tabs>
-          <w:tab w:val="left" w:pos="916"/>
-          <w:tab w:val="left" w:pos="1832"/>
-          <w:tab w:val="left" w:pos="2748"/>
-          <w:tab w:val="left" w:pos="3664"/>
-          <w:tab w:val="left" w:pos="4580"/>
-          <w:tab w:val="left" w:pos="5496"/>
-          <w:tab w:val="left" w:pos="6412"/>
-          <w:tab w:val="left" w:pos="7328"/>
-          <w:tab w:val="left" w:pos="8244"/>
-          <w:tab w:val="left" w:pos="9160"/>
-          <w:tab w:val="left" w:pos="10076"/>
-          <w:tab w:val="left" w:pos="10992"/>
-          <w:tab w:val="left" w:pos="11908"/>
-          <w:tab w:val="left" w:pos="12824"/>
-          <w:tab w:val="left" w:pos="13740"/>
-          <w:tab w:val="left" w:pos="14656"/>
-        </w:tabs>
-        <w:spacing w:after="0" w:line="240" w:lineRule="auto"/>
-        <w:rPr>
-          <w:rFonts w:ascii="Courier New" w:eastAsia="Times New Roman" w:hAnsi="Courier New" w:cs="Courier New"/>
-          <w:color w:val="000000"/>
-          <w:sz w:val="20"/>
-          <w:szCs w:val="20"/>
-        </w:rPr>
-      </w:pPr>
-      <w:r>
-        <w:rPr>
-          <w:rFonts w:ascii="Courier New" w:eastAsia="Times New Roman" w:hAnsi="Courier New" w:cs="Courier New"/>
-          <w:color w:val="000000"/>
-          <w:sz w:val="20"/>
-          <w:szCs w:val="20"/>
-        </w:rPr>
-        <w:t xml:space="preserve">Myers told us yesterday, </w:t>
-      </w:r>
-      <w:proofErr w:type="gramStart"/>
-      <w:r>
-        <w:rPr>
-          <w:rFonts w:ascii="Courier New" w:eastAsia="Times New Roman" w:hAnsi="Courier New" w:cs="Courier New"/>
-          <w:color w:val="000000"/>
-          <w:sz w:val="20"/>
-          <w:szCs w:val="20"/>
-        </w:rPr>
-        <w:t>then</w:t>
-      </w:r>
-      <w:proofErr w:type="gramEnd"/>
-      <w:r>
-        <w:rPr>
-          <w:rFonts w:ascii="Courier New" w:eastAsia="Times New Roman" w:hAnsi="Courier New" w:cs="Courier New"/>
-          <w:color w:val="000000"/>
-          <w:sz w:val="20"/>
-          <w:szCs w:val="20"/>
-        </w:rPr>
-        <w:t xml:space="preserve"> the President should agree with me that </w:t>
-      </w:r>
-    </w:p>
-    <w:p>
-      <w:pPr>
-        <w:tabs>
-          <w:tab w:val="left" w:pos="916"/>
-          <w:tab w:val="left" w:pos="1832"/>
-          <w:tab w:val="left" w:pos="2748"/>
-          <w:tab w:val="left" w:pos="3664"/>
-          <w:tab w:val="left" w:pos="4580"/>
-          <w:tab w:val="left" w:pos="5496"/>
-          <w:tab w:val="left" w:pos="6412"/>
-          <w:tab w:val="left" w:pos="7328"/>
-          <w:tab w:val="left" w:pos="8244"/>
-          <w:tab w:val="left" w:pos="9160"/>
-          <w:tab w:val="left" w:pos="10076"/>
-          <w:tab w:val="left" w:pos="10992"/>
-          <w:tab w:val="left" w:pos="11908"/>
-          <w:tab w:val="left" w:pos="12824"/>
-          <w:tab w:val="left" w:pos="13740"/>
-          <w:tab w:val="left" w:pos="14656"/>
-        </w:tabs>
-        <w:spacing w:after="0" w:line="240" w:lineRule="auto"/>
-        <w:rPr>
-          <w:rFonts w:ascii="Courier New" w:eastAsia="Times New Roman" w:hAnsi="Courier New" w:cs="Courier New"/>
-          <w:color w:val="000000"/>
-          <w:sz w:val="20"/>
-          <w:szCs w:val="20"/>
-        </w:rPr>
-      </w:pPr>
-      <w:proofErr w:type="gramStart"/>
-      <w:r>
-        <w:rPr>
-          <w:rFonts w:ascii="Courier New" w:eastAsia="Times New Roman" w:hAnsi="Courier New" w:cs="Courier New"/>
-          <w:color w:val="000000"/>
-          <w:sz w:val="20"/>
-          <w:szCs w:val="20"/>
-        </w:rPr>
-        <w:t>it</w:t>
-      </w:r>
-      <w:proofErr w:type="gramEnd"/>
-      <w:r>
-        <w:rPr>
-          <w:rFonts w:ascii="Courier New" w:eastAsia="Times New Roman" w:hAnsi="Courier New" w:cs="Courier New"/>
-          <w:color w:val="000000"/>
-          <w:sz w:val="20"/>
-          <w:szCs w:val="20"/>
-        </w:rPr>
-        <w:t xml:space="preserve"> is time for the United States to cease playing a militaristic role </w:t>
-      </w:r>
-    </w:p>
-    <w:p>
-      <w:pPr>
-        <w:tabs>
-          <w:tab w:val="left" w:pos="916"/>
-          <w:tab w:val="left" w:pos="1832"/>
-          <w:tab w:val="left" w:pos="2748"/>
-          <w:tab w:val="left" w:pos="3664"/>
-          <w:tab w:val="left" w:pos="4580"/>
-          <w:tab w:val="left" w:pos="5496"/>
-          <w:tab w:val="left" w:pos="6412"/>
-          <w:tab w:val="left" w:pos="7328"/>
-          <w:tab w:val="left" w:pos="8244"/>
-          <w:tab w:val="left" w:pos="9160"/>
-          <w:tab w:val="left" w:pos="10076"/>
-          <w:tab w:val="left" w:pos="10992"/>
-          <w:tab w:val="left" w:pos="11908"/>
-          <w:tab w:val="left" w:pos="12824"/>
-          <w:tab w:val="left" w:pos="13740"/>
-          <w:tab w:val="left" w:pos="14656"/>
-        </w:tabs>
-        <w:spacing w:after="0" w:line="240" w:lineRule="auto"/>
-        <w:rPr>
-          <w:rFonts w:ascii="Courier New" w:eastAsia="Times New Roman" w:hAnsi="Courier New" w:cs="Courier New"/>
-          <w:color w:val="000000"/>
-          <w:sz w:val="20"/>
-          <w:szCs w:val="20"/>
-        </w:rPr>
-      </w:pPr>
-      <w:proofErr w:type="gramStart"/>
-      <w:r>
-        <w:rPr>
-          <w:rFonts w:ascii="Courier New" w:eastAsia="Times New Roman" w:hAnsi="Courier New" w:cs="Courier New"/>
-          <w:color w:val="000000"/>
-          <w:sz w:val="20"/>
-          <w:szCs w:val="20"/>
-        </w:rPr>
-        <w:t>in</w:t>
-      </w:r>
-      <w:proofErr w:type="gramEnd"/>
-      <w:r>
-        <w:rPr>
-          <w:rFonts w:ascii="Courier New" w:eastAsia="Times New Roman" w:hAnsi="Courier New" w:cs="Courier New"/>
-          <w:color w:val="000000"/>
-          <w:sz w:val="20"/>
-          <w:szCs w:val="20"/>
-        </w:rPr>
-        <w:t xml:space="preserve"> Iraq and begin playing a humanitarian role.</w:t>
+      <w:r>
+        <w:rPr>
+          <w:rFonts w:ascii="Courier New" w:eastAsia="Times New Roman" w:hAnsi="Courier New" w:cs="Courier New"/>
+          <w:color w:val="000000"/>
+          <w:sz w:val="20"/>
+          <w:szCs w:val="20"/>
+        </w:rPr>
+        <w:t xml:space="preserve">claims. If 142,000 Iraqi security forces have been trained, as General </w:t>
+      </w:r>
+    </w:p>
+    <w:p>
+      <w:pPr>
+        <w:tabs>
+          <w:tab w:val="left" w:pos="916"/>
+          <w:tab w:val="left" w:pos="1832"/>
+          <w:tab w:val="left" w:pos="2748"/>
+          <w:tab w:val="left" w:pos="3664"/>
+          <w:tab w:val="left" w:pos="4580"/>
+          <w:tab w:val="left" w:pos="5496"/>
+          <w:tab w:val="left" w:pos="6412"/>
+          <w:tab w:val="left" w:pos="7328"/>
+          <w:tab w:val="left" w:pos="8244"/>
+          <w:tab w:val="left" w:pos="9160"/>
+          <w:tab w:val="left" w:pos="10076"/>
+          <w:tab w:val="left" w:pos="10992"/>
+          <w:tab w:val="left" w:pos="11908"/>
+          <w:tab w:val="left" w:pos="12824"/>
+          <w:tab w:val="left" w:pos="13740"/>
+          <w:tab w:val="left" w:pos="14656"/>
+        </w:tabs>
+        <w:spacing w:after="0" w:line="240" w:lineRule="auto"/>
+        <w:rPr>
+          <w:rFonts w:ascii="Courier New" w:eastAsia="Times New Roman" w:hAnsi="Courier New" w:cs="Courier New"/>
+          <w:color w:val="000000"/>
+          <w:sz w:val="20"/>
+          <w:szCs w:val="20"/>
+        </w:rPr>
+      </w:pPr>
+      <w:r>
+        <w:rPr>
+          <w:rFonts w:ascii="Courier New" w:eastAsia="Times New Roman" w:hAnsi="Courier New" w:cs="Courier New"/>
+          <w:color w:val="000000"/>
+          <w:sz w:val="20"/>
+          <w:szCs w:val="20"/>
+        </w:rPr>
+        <w:t xml:space="preserve">Myers told us yesterday, then the President should agree with me that </w:t>
+      </w:r>
+    </w:p>
+    <w:p>
+      <w:pPr>
+        <w:tabs>
+          <w:tab w:val="left" w:pos="916"/>
+          <w:tab w:val="left" w:pos="1832"/>
+          <w:tab w:val="left" w:pos="2748"/>
+          <w:tab w:val="left" w:pos="3664"/>
+          <w:tab w:val="left" w:pos="4580"/>
+          <w:tab w:val="left" w:pos="5496"/>
+          <w:tab w:val="left" w:pos="6412"/>
+          <w:tab w:val="left" w:pos="7328"/>
+          <w:tab w:val="left" w:pos="8244"/>
+          <w:tab w:val="left" w:pos="9160"/>
+          <w:tab w:val="left" w:pos="10076"/>
+          <w:tab w:val="left" w:pos="10992"/>
+          <w:tab w:val="left" w:pos="11908"/>
+          <w:tab w:val="left" w:pos="12824"/>
+          <w:tab w:val="left" w:pos="13740"/>
+          <w:tab w:val="left" w:pos="14656"/>
+        </w:tabs>
+        <w:spacing w:after="0" w:line="240" w:lineRule="auto"/>
+        <w:rPr>
+          <w:rFonts w:ascii="Courier New" w:eastAsia="Times New Roman" w:hAnsi="Courier New" w:cs="Courier New"/>
+          <w:color w:val="000000"/>
+          <w:sz w:val="20"/>
+          <w:szCs w:val="20"/>
+        </w:rPr>
+      </w:pPr>
+      <w:r>
+        <w:rPr>
+          <w:rFonts w:ascii="Courier New" w:eastAsia="Times New Roman" w:hAnsi="Courier New" w:cs="Courier New"/>
+          <w:color w:val="000000"/>
+          <w:sz w:val="20"/>
+          <w:szCs w:val="20"/>
+        </w:rPr>
+        <w:t xml:space="preserve">it is time for the United States to cease playing a militaristic role </w:t>
+      </w:r>
+    </w:p>
+    <w:p>
+      <w:pPr>
+        <w:tabs>
+          <w:tab w:val="left" w:pos="916"/>
+          <w:tab w:val="left" w:pos="1832"/>
+          <w:tab w:val="left" w:pos="2748"/>
+          <w:tab w:val="left" w:pos="3664"/>
+          <w:tab w:val="left" w:pos="4580"/>
+          <w:tab w:val="left" w:pos="5496"/>
+          <w:tab w:val="left" w:pos="6412"/>
+          <w:tab w:val="left" w:pos="7328"/>
+          <w:tab w:val="left" w:pos="8244"/>
+          <w:tab w:val="left" w:pos="9160"/>
+          <w:tab w:val="left" w:pos="10076"/>
+          <w:tab w:val="left" w:pos="10992"/>
+          <w:tab w:val="left" w:pos="11908"/>
+          <w:tab w:val="left" w:pos="12824"/>
+          <w:tab w:val="left" w:pos="13740"/>
+          <w:tab w:val="left" w:pos="14656"/>
+        </w:tabs>
+        <w:spacing w:after="0" w:line="240" w:lineRule="auto"/>
+        <w:rPr>
+          <w:rFonts w:ascii="Courier New" w:eastAsia="Times New Roman" w:hAnsi="Courier New" w:cs="Courier New"/>
+          <w:color w:val="000000"/>
+          <w:sz w:val="20"/>
+          <w:szCs w:val="20"/>
+        </w:rPr>
+      </w:pPr>
+      <w:r>
+        <w:rPr>
+          <w:rFonts w:ascii="Courier New" w:eastAsia="Times New Roman" w:hAnsi="Courier New" w:cs="Courier New"/>
+          <w:color w:val="000000"/>
+          <w:sz w:val="20"/>
+          <w:szCs w:val="20"/>
+        </w:rPr>
+        <w:t>in Iraq and begin playing a humanitarian role.</w:t>
       </w:r>
     </w:p>
     <w:p>
@@ -2883,221 +2425,166 @@
           <w:szCs w:val="20"/>
         </w:rPr>
       </w:pPr>
-      <w:proofErr w:type="gramStart"/>
-      <w:r>
-        <w:rPr>
-          <w:rFonts w:ascii="Courier New" w:eastAsia="Times New Roman" w:hAnsi="Courier New" w:cs="Courier New"/>
-          <w:color w:val="000000"/>
-          <w:sz w:val="20"/>
-          <w:szCs w:val="20"/>
-        </w:rPr>
-        <w:t>approach</w:t>
-      </w:r>
-      <w:proofErr w:type="gramEnd"/>
-      <w:r>
-        <w:rPr>
-          <w:rFonts w:ascii="Courier New" w:eastAsia="Times New Roman" w:hAnsi="Courier New" w:cs="Courier New"/>
-          <w:color w:val="000000"/>
-          <w:sz w:val="20"/>
-          <w:szCs w:val="20"/>
-        </w:rPr>
-        <w:t xml:space="preserve"> would prevent any more American soldiers and Iraqi civilians </w:t>
-      </w:r>
-    </w:p>
-    <w:p>
-      <w:pPr>
-        <w:tabs>
-          <w:tab w:val="left" w:pos="916"/>
-          <w:tab w:val="left" w:pos="1832"/>
-          <w:tab w:val="left" w:pos="2748"/>
-          <w:tab w:val="left" w:pos="3664"/>
-          <w:tab w:val="left" w:pos="4580"/>
-          <w:tab w:val="left" w:pos="5496"/>
-          <w:tab w:val="left" w:pos="6412"/>
-          <w:tab w:val="left" w:pos="7328"/>
-          <w:tab w:val="left" w:pos="8244"/>
-          <w:tab w:val="left" w:pos="9160"/>
-          <w:tab w:val="left" w:pos="10076"/>
-          <w:tab w:val="left" w:pos="10992"/>
-          <w:tab w:val="left" w:pos="11908"/>
-          <w:tab w:val="left" w:pos="12824"/>
-          <w:tab w:val="left" w:pos="13740"/>
-          <w:tab w:val="left" w:pos="14656"/>
-        </w:tabs>
-        <w:spacing w:after="0" w:line="240" w:lineRule="auto"/>
-        <w:rPr>
-          <w:rFonts w:ascii="Courier New" w:eastAsia="Times New Roman" w:hAnsi="Courier New" w:cs="Courier New"/>
-          <w:color w:val="000000"/>
-          <w:sz w:val="20"/>
-          <w:szCs w:val="20"/>
-        </w:rPr>
-      </w:pPr>
-      <w:proofErr w:type="gramStart"/>
-      <w:r>
-        <w:rPr>
-          <w:rFonts w:ascii="Courier New" w:eastAsia="Times New Roman" w:hAnsi="Courier New" w:cs="Courier New"/>
-          <w:color w:val="000000"/>
-          <w:sz w:val="20"/>
-          <w:szCs w:val="20"/>
-        </w:rPr>
-        <w:t>from</w:t>
-      </w:r>
-      <w:proofErr w:type="gramEnd"/>
-      <w:r>
-        <w:rPr>
-          <w:rFonts w:ascii="Courier New" w:eastAsia="Times New Roman" w:hAnsi="Courier New" w:cs="Courier New"/>
-          <w:color w:val="000000"/>
-          <w:sz w:val="20"/>
-          <w:szCs w:val="20"/>
-        </w:rPr>
-        <w:t xml:space="preserve"> being needlessly killed. It would save the United States billions </w:t>
-      </w:r>
-    </w:p>
-    <w:p>
-      <w:pPr>
-        <w:tabs>
-          <w:tab w:val="left" w:pos="916"/>
-          <w:tab w:val="left" w:pos="1832"/>
-          <w:tab w:val="left" w:pos="2748"/>
-          <w:tab w:val="left" w:pos="3664"/>
-          <w:tab w:val="left" w:pos="4580"/>
-          <w:tab w:val="left" w:pos="5496"/>
-          <w:tab w:val="left" w:pos="6412"/>
-          <w:tab w:val="left" w:pos="7328"/>
-          <w:tab w:val="left" w:pos="8244"/>
-          <w:tab w:val="left" w:pos="9160"/>
-          <w:tab w:val="left" w:pos="10076"/>
-          <w:tab w:val="left" w:pos="10992"/>
-          <w:tab w:val="left" w:pos="11908"/>
-          <w:tab w:val="left" w:pos="12824"/>
-          <w:tab w:val="left" w:pos="13740"/>
-          <w:tab w:val="left" w:pos="14656"/>
-        </w:tabs>
-        <w:spacing w:after="0" w:line="240" w:lineRule="auto"/>
-        <w:rPr>
-          <w:rFonts w:ascii="Courier New" w:eastAsia="Times New Roman" w:hAnsi="Courier New" w:cs="Courier New"/>
-          <w:color w:val="000000"/>
-          <w:sz w:val="20"/>
-          <w:szCs w:val="20"/>
-        </w:rPr>
-      </w:pPr>
-      <w:proofErr w:type="gramStart"/>
-      <w:r>
-        <w:rPr>
-          <w:rFonts w:ascii="Courier New" w:eastAsia="Times New Roman" w:hAnsi="Courier New" w:cs="Courier New"/>
-          <w:color w:val="000000"/>
-          <w:sz w:val="20"/>
-          <w:szCs w:val="20"/>
-        </w:rPr>
-        <w:t>of</w:t>
-      </w:r>
-      <w:proofErr w:type="gramEnd"/>
-      <w:r>
-        <w:rPr>
-          <w:rFonts w:ascii="Courier New" w:eastAsia="Times New Roman" w:hAnsi="Courier New" w:cs="Courier New"/>
-          <w:color w:val="000000"/>
-          <w:sz w:val="20"/>
-          <w:szCs w:val="20"/>
-        </w:rPr>
-        <w:t xml:space="preserve"> dollars in military appropriations, and just as importantly, it </w:t>
-      </w:r>
-    </w:p>
-    <w:p>
-      <w:pPr>
-        <w:tabs>
-          <w:tab w:val="left" w:pos="916"/>
-          <w:tab w:val="left" w:pos="1832"/>
-          <w:tab w:val="left" w:pos="2748"/>
-          <w:tab w:val="left" w:pos="3664"/>
-          <w:tab w:val="left" w:pos="4580"/>
-          <w:tab w:val="left" w:pos="5496"/>
-          <w:tab w:val="left" w:pos="6412"/>
-          <w:tab w:val="left" w:pos="7328"/>
-          <w:tab w:val="left" w:pos="8244"/>
-          <w:tab w:val="left" w:pos="9160"/>
-          <w:tab w:val="left" w:pos="10076"/>
-          <w:tab w:val="left" w:pos="10992"/>
-          <w:tab w:val="left" w:pos="11908"/>
-          <w:tab w:val="left" w:pos="12824"/>
-          <w:tab w:val="left" w:pos="13740"/>
-          <w:tab w:val="left" w:pos="14656"/>
-        </w:tabs>
-        <w:spacing w:after="0" w:line="240" w:lineRule="auto"/>
-        <w:rPr>
-          <w:rFonts w:ascii="Courier New" w:eastAsia="Times New Roman" w:hAnsi="Courier New" w:cs="Courier New"/>
-          <w:color w:val="000000"/>
-          <w:sz w:val="20"/>
-          <w:szCs w:val="20"/>
-        </w:rPr>
-      </w:pPr>
-      <w:proofErr w:type="gramStart"/>
-      <w:r>
-        <w:rPr>
-          <w:rFonts w:ascii="Courier New" w:eastAsia="Times New Roman" w:hAnsi="Courier New" w:cs="Courier New"/>
-          <w:color w:val="000000"/>
-          <w:sz w:val="20"/>
-          <w:szCs w:val="20"/>
-        </w:rPr>
-        <w:t>would</w:t>
-      </w:r>
-      <w:proofErr w:type="gramEnd"/>
-      <w:r>
-        <w:rPr>
-          <w:rFonts w:ascii="Courier New" w:eastAsia="Times New Roman" w:hAnsi="Courier New" w:cs="Courier New"/>
-          <w:color w:val="000000"/>
-          <w:sz w:val="20"/>
-          <w:szCs w:val="20"/>
-        </w:rPr>
-        <w:t xml:space="preserve"> keep America safe. It is time for America to adopt a SMART </w:t>
-      </w:r>
-    </w:p>
-    <w:p>
-      <w:pPr>
-        <w:tabs>
-          <w:tab w:val="left" w:pos="916"/>
-          <w:tab w:val="left" w:pos="1832"/>
-          <w:tab w:val="left" w:pos="2748"/>
-          <w:tab w:val="left" w:pos="3664"/>
-          <w:tab w:val="left" w:pos="4580"/>
-          <w:tab w:val="left" w:pos="5496"/>
-          <w:tab w:val="left" w:pos="6412"/>
-          <w:tab w:val="left" w:pos="7328"/>
-          <w:tab w:val="left" w:pos="8244"/>
-          <w:tab w:val="left" w:pos="9160"/>
-          <w:tab w:val="left" w:pos="10076"/>
-          <w:tab w:val="left" w:pos="10992"/>
-          <w:tab w:val="left" w:pos="11908"/>
-          <w:tab w:val="left" w:pos="12824"/>
-          <w:tab w:val="left" w:pos="13740"/>
-          <w:tab w:val="left" w:pos="14656"/>
-        </w:tabs>
-        <w:spacing w:after="0" w:line="240" w:lineRule="auto"/>
-        <w:rPr>
-          <w:rFonts w:ascii="Courier New" w:eastAsia="Times New Roman" w:hAnsi="Courier New" w:cs="Courier New"/>
-          <w:color w:val="000000"/>
-          <w:sz w:val="20"/>
-          <w:szCs w:val="20"/>
-        </w:rPr>
-      </w:pPr>
-      <w:proofErr w:type="gramStart"/>
-      <w:r>
-        <w:rPr>
-          <w:rFonts w:ascii="Courier New" w:eastAsia="Times New Roman" w:hAnsi="Courier New" w:cs="Courier New"/>
-          <w:color w:val="000000"/>
-          <w:sz w:val="20"/>
-          <w:szCs w:val="20"/>
-        </w:rPr>
-        <w:t>security</w:t>
-      </w:r>
-      <w:proofErr w:type="gramEnd"/>
-      <w:r>
-        <w:rPr>
-          <w:rFonts w:ascii="Courier New" w:eastAsia="Times New Roman" w:hAnsi="Courier New" w:cs="Courier New"/>
-          <w:color w:val="000000"/>
-          <w:sz w:val="20"/>
-          <w:szCs w:val="20"/>
-        </w:rPr>
-        <w:t xml:space="preserve"> policy.</w:t>
+      <w:r>
+        <w:rPr>
+          <w:rFonts w:ascii="Courier New" w:eastAsia="Times New Roman" w:hAnsi="Courier New" w:cs="Courier New"/>
+          <w:color w:val="000000"/>
+          <w:sz w:val="20"/>
+          <w:szCs w:val="20"/>
+        </w:rPr>
+        <w:t xml:space="preserve">approach would prevent any more American soldiers and Iraqi civilians </w:t>
+      </w:r>
+    </w:p>
+    <w:p>
+      <w:pPr>
+        <w:tabs>
+          <w:tab w:val="left" w:pos="916"/>
+          <w:tab w:val="left" w:pos="1832"/>
+          <w:tab w:val="left" w:pos="2748"/>
+          <w:tab w:val="left" w:pos="3664"/>
+          <w:tab w:val="left" w:pos="4580"/>
+          <w:tab w:val="left" w:pos="5496"/>
+          <w:tab w:val="left" w:pos="6412"/>
+          <w:tab w:val="left" w:pos="7328"/>
+          <w:tab w:val="left" w:pos="8244"/>
+          <w:tab w:val="left" w:pos="9160"/>
+          <w:tab w:val="left" w:pos="10076"/>
+          <w:tab w:val="left" w:pos="10992"/>
+          <w:tab w:val="left" w:pos="11908"/>
+          <w:tab w:val="left" w:pos="12824"/>
+          <w:tab w:val="left" w:pos="13740"/>
+          <w:tab w:val="left" w:pos="14656"/>
+        </w:tabs>
+        <w:spacing w:after="0" w:line="240" w:lineRule="auto"/>
+        <w:rPr>
+          <w:rFonts w:ascii="Courier New" w:eastAsia="Times New Roman" w:hAnsi="Courier New" w:cs="Courier New"/>
+          <w:color w:val="000000"/>
+          <w:sz w:val="20"/>
+          <w:szCs w:val="20"/>
+        </w:rPr>
+      </w:pPr>
+      <w:r>
+        <w:rPr>
+          <w:rFonts w:ascii="Courier New" w:eastAsia="Times New Roman" w:hAnsi="Courier New" w:cs="Courier New"/>
+          <w:color w:val="000000"/>
+          <w:sz w:val="20"/>
+          <w:szCs w:val="20"/>
+        </w:rPr>
+        <w:t xml:space="preserve">from being needlessly killed. It would save the United States billions </w:t>
+      </w:r>
+    </w:p>
+    <w:p>
+      <w:pPr>
+        <w:tabs>
+          <w:tab w:val="left" w:pos="916"/>
+          <w:tab w:val="left" w:pos="1832"/>
+          <w:tab w:val="left" w:pos="2748"/>
+          <w:tab w:val="left" w:pos="3664"/>
+          <w:tab w:val="left" w:pos="4580"/>
+          <w:tab w:val="left" w:pos="5496"/>
+          <w:tab w:val="left" w:pos="6412"/>
+          <w:tab w:val="left" w:pos="7328"/>
+          <w:tab w:val="left" w:pos="8244"/>
+          <w:tab w:val="left" w:pos="9160"/>
+          <w:tab w:val="left" w:pos="10076"/>
+          <w:tab w:val="left" w:pos="10992"/>
+          <w:tab w:val="left" w:pos="11908"/>
+          <w:tab w:val="left" w:pos="12824"/>
+          <w:tab w:val="left" w:pos="13740"/>
+          <w:tab w:val="left" w:pos="14656"/>
+        </w:tabs>
+        <w:spacing w:after="0" w:line="240" w:lineRule="auto"/>
+        <w:rPr>
+          <w:rFonts w:ascii="Courier New" w:eastAsia="Times New Roman" w:hAnsi="Courier New" w:cs="Courier New"/>
+          <w:color w:val="000000"/>
+          <w:sz w:val="20"/>
+          <w:szCs w:val="20"/>
+        </w:rPr>
+      </w:pPr>
+      <w:r>
+        <w:rPr>
+          <w:rFonts w:ascii="Courier New" w:eastAsia="Times New Roman" w:hAnsi="Courier New" w:cs="Courier New"/>
+          <w:color w:val="000000"/>
+          <w:sz w:val="20"/>
+          <w:szCs w:val="20"/>
+        </w:rPr>
+        <w:t xml:space="preserve">of dollars in military appropriations, and just as importantly, it </w:t>
+      </w:r>
+    </w:p>
+    <w:p>
+      <w:pPr>
+        <w:tabs>
+          <w:tab w:val="left" w:pos="916"/>
+          <w:tab w:val="left" w:pos="1832"/>
+          <w:tab w:val="left" w:pos="2748"/>
+          <w:tab w:val="left" w:pos="3664"/>
+          <w:tab w:val="left" w:pos="4580"/>
+          <w:tab w:val="left" w:pos="5496"/>
+          <w:tab w:val="left" w:pos="6412"/>
+          <w:tab w:val="left" w:pos="7328"/>
+          <w:tab w:val="left" w:pos="8244"/>
+          <w:tab w:val="left" w:pos="9160"/>
+          <w:tab w:val="left" w:pos="10076"/>
+          <w:tab w:val="left" w:pos="10992"/>
+          <w:tab w:val="left" w:pos="11908"/>
+          <w:tab w:val="left" w:pos="12824"/>
+          <w:tab w:val="left" w:pos="13740"/>
+          <w:tab w:val="left" w:pos="14656"/>
+        </w:tabs>
+        <w:spacing w:after="0" w:line="240" w:lineRule="auto"/>
+        <w:rPr>
+          <w:rFonts w:ascii="Courier New" w:eastAsia="Times New Roman" w:hAnsi="Courier New" w:cs="Courier New"/>
+          <w:color w:val="000000"/>
+          <w:sz w:val="20"/>
+          <w:szCs w:val="20"/>
+        </w:rPr>
+      </w:pPr>
+      <w:r>
+        <w:rPr>
+          <w:rFonts w:ascii="Courier New" w:eastAsia="Times New Roman" w:hAnsi="Courier New" w:cs="Courier New"/>
+          <w:color w:val="000000"/>
+          <w:sz w:val="20"/>
+          <w:szCs w:val="20"/>
+        </w:rPr>
+        <w:t xml:space="preserve">would keep America safe. It is time for America to adopt a SMART </w:t>
+      </w:r>
+    </w:p>
+    <w:p>
+      <w:pPr>
+        <w:tabs>
+          <w:tab w:val="left" w:pos="916"/>
+          <w:tab w:val="left" w:pos="1832"/>
+          <w:tab w:val="left" w:pos="2748"/>
+          <w:tab w:val="left" w:pos="3664"/>
+          <w:tab w:val="left" w:pos="4580"/>
+          <w:tab w:val="left" w:pos="5496"/>
+          <w:tab w:val="left" w:pos="6412"/>
+          <w:tab w:val="left" w:pos="7328"/>
+          <w:tab w:val="left" w:pos="8244"/>
+          <w:tab w:val="left" w:pos="9160"/>
+          <w:tab w:val="left" w:pos="10076"/>
+          <w:tab w:val="left" w:pos="10992"/>
+          <w:tab w:val="left" w:pos="11908"/>
+          <w:tab w:val="left" w:pos="12824"/>
+          <w:tab w:val="left" w:pos="13740"/>
+          <w:tab w:val="left" w:pos="14656"/>
+        </w:tabs>
+        <w:spacing w:after="0" w:line="240" w:lineRule="auto"/>
+        <w:rPr>
+          <w:rFonts w:ascii="Courier New" w:eastAsia="Times New Roman" w:hAnsi="Courier New" w:cs="Courier New"/>
+          <w:color w:val="000000"/>
+          <w:sz w:val="20"/>
+          <w:szCs w:val="20"/>
+        </w:rPr>
+      </w:pPr>
+      <w:r>
+        <w:rPr>
+          <w:rFonts w:ascii="Courier New" w:eastAsia="Times New Roman" w:hAnsi="Courier New" w:cs="Courier New"/>
+          <w:color w:val="000000"/>
+          <w:sz w:val="20"/>
+          <w:szCs w:val="20"/>
+        </w:rPr>
+        <w:t>security policy.</w:t>
       </w:r>
     </w:p>
     <w:p>
@@ -3166,8 +2653,6 @@
         </w:rPr>
         <w:t xml:space="preserve">                          </w:t>
       </w:r>
-      <w:bookmarkStart w:id="0" w:name="_GoBack"/>
-      <w:bookmarkEnd w:id="0"/>
     </w:p>
     <w:p>
       <w:pPr>
@@ -3229,7 +2714,12 @@
     </w:p>
     <w:p/>
     <w:sectPr>
-      <w:headerReference w:type="default" r:id="rId7"/>
+      <w:headerReference w:type="even" r:id="rId7"/>
+      <w:headerReference w:type="default" r:id="rId8"/>
+      <w:footerReference w:type="even" r:id="rId9"/>
+      <w:footerReference w:type="default" r:id="rId10"/>
+      <w:headerReference w:type="first" r:id="rId11"/>
+      <w:footerReference w:type="first" r:id="rId12"/>
       <w:pgSz w:w="12240" w:h="15840"/>
       <w:pgMar w:top="1440" w:right="1440" w:bottom="1440" w:left="1440" w:header="720" w:footer="720" w:gutter="0"/>
       <w:cols w:space="720"/>
@@ -3240,7 +2730,7 @@
 </file>
 
 <file path=word/endnotes.xml><?xml version="1.0" encoding="utf-8"?>
-<w:endnotes xmlns:wpc="http://schemas.microsoft.com/office/word/2010/wordprocessingCanvas" xmlns:mc="http://schemas.openxmlformats.org/markup-compatibility/2006" xmlns:o="urn:schemas-microsoft-com:office:office" xmlns:r="http://schemas.openxmlformats.org/officeDocument/2006/relationships" xmlns:m="http://schemas.openxmlformats.org/officeDocument/2006/math" xmlns:v="urn:schemas-microsoft-com:vml" xmlns:wp14="http://schemas.microsoft.com/office/word/2010/wordprocessingDrawing" xmlns:wp="http://schemas.openxmlformats.org/drawingml/2006/wordprocessingDrawing" xmlns:w10="urn:schemas-microsoft-com:office:word" xmlns:w="http://schemas.openxmlformats.org/wordprocessingml/2006/main" xmlns:w14="http://schemas.microsoft.com/office/word/2010/wordml" xmlns:wpg="http://schemas.microsoft.com/office/word/2010/wordprocessingGroup" xmlns:wpi="http://schemas.microsoft.com/office/word/2010/wordprocessingInk" xmlns:wne="http://schemas.microsoft.com/office/word/2006/wordml" xmlns:wps="http://schemas.microsoft.com/office/word/2010/wordprocessingShape" mc:Ignorable="w14 wp14">
+<w:endnotes xmlns:wpc="http://schemas.microsoft.com/office/word/2010/wordprocessingCanvas" xmlns:mo="http://schemas.microsoft.com/office/mac/office/2008/main" xmlns:mc="http://schemas.openxmlformats.org/markup-compatibility/2006" xmlns:mv="urn:schemas-microsoft-com:mac:vml" xmlns:o="urn:schemas-microsoft-com:office:office" xmlns:r="http://schemas.openxmlformats.org/officeDocument/2006/relationships" xmlns:m="http://schemas.openxmlformats.org/officeDocument/2006/math" xmlns:v="urn:schemas-microsoft-com:vml" xmlns:wp14="http://schemas.microsoft.com/office/word/2010/wordprocessingDrawing" xmlns:wp="http://schemas.openxmlformats.org/drawingml/2006/wordprocessingDrawing" xmlns:w10="urn:schemas-microsoft-com:office:word" xmlns:w="http://schemas.openxmlformats.org/wordprocessingml/2006/main" xmlns:w14="http://schemas.microsoft.com/office/word/2010/wordml" xmlns:wpg="http://schemas.microsoft.com/office/word/2010/wordprocessingGroup" xmlns:wpi="http://schemas.microsoft.com/office/word/2010/wordprocessingInk" xmlns:wne="http://schemas.microsoft.com/office/word/2006/wordml" xmlns:wps="http://schemas.microsoft.com/office/word/2010/wordprocessingShape" mc:Ignorable="w14 wp14">
   <w:endnote w:type="separator" w:id="-1">
     <w:p>
       <w:pPr>
@@ -3264,8 +2754,38 @@
 </w:endnotes>
 </file>
 
+<file path=word/footer1.xml><?xml version="1.0" encoding="utf-8"?>
+<w:ftr xmlns:wpc="http://schemas.microsoft.com/office/word/2010/wordprocessingCanvas" xmlns:mo="http://schemas.microsoft.com/office/mac/office/2008/main" xmlns:mc="http://schemas.openxmlformats.org/markup-compatibility/2006" xmlns:mv="urn:schemas-microsoft-com:mac:vml" xmlns:o="urn:schemas-microsoft-com:office:office" xmlns:r="http://schemas.openxmlformats.org/officeDocument/2006/relationships" xmlns:m="http://schemas.openxmlformats.org/officeDocument/2006/math" xmlns:v="urn:schemas-microsoft-com:vml" xmlns:wp14="http://schemas.microsoft.com/office/word/2010/wordprocessingDrawing" xmlns:wp="http://schemas.openxmlformats.org/drawingml/2006/wordprocessingDrawing" xmlns:w10="urn:schemas-microsoft-com:office:word" xmlns:w="http://schemas.openxmlformats.org/wordprocessingml/2006/main" xmlns:w14="http://schemas.microsoft.com/office/word/2010/wordml" xmlns:wpg="http://schemas.microsoft.com/office/word/2010/wordprocessingGroup" xmlns:wpi="http://schemas.microsoft.com/office/word/2010/wordprocessingInk" xmlns:wne="http://schemas.microsoft.com/office/word/2006/wordml" xmlns:wps="http://schemas.microsoft.com/office/word/2010/wordprocessingShape" mc:Ignorable="w14 wp14">
+  <w:p>
+    <w:pPr>
+      <w:pStyle w:val="Footer"/>
+    </w:pPr>
+  </w:p>
+</w:ftr>
+</file>
+
+<file path=word/footer2.xml><?xml version="1.0" encoding="utf-8"?>
+<w:ftr xmlns:wpc="http://schemas.microsoft.com/office/word/2010/wordprocessingCanvas" xmlns:mo="http://schemas.microsoft.com/office/mac/office/2008/main" xmlns:mc="http://schemas.openxmlformats.org/markup-compatibility/2006" xmlns:mv="urn:schemas-microsoft-com:mac:vml" xmlns:o="urn:schemas-microsoft-com:office:office" xmlns:r="http://schemas.openxmlformats.org/officeDocument/2006/relationships" xmlns:m="http://schemas.openxmlformats.org/officeDocument/2006/math" xmlns:v="urn:schemas-microsoft-com:vml" xmlns:wp14="http://schemas.microsoft.com/office/word/2010/wordprocessingDrawing" xmlns:wp="http://schemas.openxmlformats.org/drawingml/2006/wordprocessingDrawing" xmlns:w10="urn:schemas-microsoft-com:office:word" xmlns:w="http://schemas.openxmlformats.org/wordprocessingml/2006/main" xmlns:w14="http://schemas.microsoft.com/office/word/2010/wordml" xmlns:wpg="http://schemas.microsoft.com/office/word/2010/wordprocessingGroup" xmlns:wpi="http://schemas.microsoft.com/office/word/2010/wordprocessingInk" xmlns:wne="http://schemas.microsoft.com/office/word/2006/wordml" xmlns:wps="http://schemas.microsoft.com/office/word/2010/wordprocessingShape" mc:Ignorable="w14 wp14">
+  <w:p>
+    <w:pPr>
+      <w:pStyle w:val="Footer"/>
+    </w:pPr>
+  </w:p>
+</w:ftr>
+</file>
+
+<file path=word/footer3.xml><?xml version="1.0" encoding="utf-8"?>
+<w:ftr xmlns:wpc="http://schemas.microsoft.com/office/word/2010/wordprocessingCanvas" xmlns:mo="http://schemas.microsoft.com/office/mac/office/2008/main" xmlns:mc="http://schemas.openxmlformats.org/markup-compatibility/2006" xmlns:mv="urn:schemas-microsoft-com:mac:vml" xmlns:o="urn:schemas-microsoft-com:office:office" xmlns:r="http://schemas.openxmlformats.org/officeDocument/2006/relationships" xmlns:m="http://schemas.openxmlformats.org/officeDocument/2006/math" xmlns:v="urn:schemas-microsoft-com:vml" xmlns:wp14="http://schemas.microsoft.com/office/word/2010/wordprocessingDrawing" xmlns:wp="http://schemas.openxmlformats.org/drawingml/2006/wordprocessingDrawing" xmlns:w10="urn:schemas-microsoft-com:office:word" xmlns:w="http://schemas.openxmlformats.org/wordprocessingml/2006/main" xmlns:w14="http://schemas.microsoft.com/office/word/2010/wordml" xmlns:wpg="http://schemas.microsoft.com/office/word/2010/wordprocessingGroup" xmlns:wpi="http://schemas.microsoft.com/office/word/2010/wordprocessingInk" xmlns:wne="http://schemas.microsoft.com/office/word/2006/wordml" xmlns:wps="http://schemas.microsoft.com/office/word/2010/wordprocessingShape" mc:Ignorable="w14 wp14">
+  <w:p>
+    <w:pPr>
+      <w:pStyle w:val="Footer"/>
+    </w:pPr>
+  </w:p>
+</w:ftr>
+</file>
+
 <file path=word/footnotes.xml><?xml version="1.0" encoding="utf-8"?>
-<w:footnotes xmlns:wpc="http://schemas.microsoft.com/office/word/2010/wordprocessingCanvas" xmlns:mc="http://schemas.openxmlformats.org/markup-compatibility/2006" xmlns:o="urn:schemas-microsoft-com:office:office" xmlns:r="http://schemas.openxmlformats.org/officeDocument/2006/relationships" xmlns:m="http://schemas.openxmlformats.org/officeDocument/2006/math" xmlns:v="urn:schemas-microsoft-com:vml" xmlns:wp14="http://schemas.microsoft.com/office/word/2010/wordprocessingDrawing" xmlns:wp="http://schemas.openxmlformats.org/drawingml/2006/wordprocessingDrawing" xmlns:w10="urn:schemas-microsoft-com:office:word" xmlns:w="http://schemas.openxmlformats.org/wordprocessingml/2006/main" xmlns:w14="http://schemas.microsoft.com/office/word/2010/wordml" xmlns:wpg="http://schemas.microsoft.com/office/word/2010/wordprocessingGroup" xmlns:wpi="http://schemas.microsoft.com/office/word/2010/wordprocessingInk" xmlns:wne="http://schemas.microsoft.com/office/word/2006/wordml" xmlns:wps="http://schemas.microsoft.com/office/word/2010/wordprocessingShape" mc:Ignorable="w14 wp14">
+<w:footnotes xmlns:wpc="http://schemas.microsoft.com/office/word/2010/wordprocessingCanvas" xmlns:mo="http://schemas.microsoft.com/office/mac/office/2008/main" xmlns:mc="http://schemas.openxmlformats.org/markup-compatibility/2006" xmlns:mv="urn:schemas-microsoft-com:mac:vml" xmlns:o="urn:schemas-microsoft-com:office:office" xmlns:r="http://schemas.openxmlformats.org/officeDocument/2006/relationships" xmlns:m="http://schemas.openxmlformats.org/officeDocument/2006/math" xmlns:v="urn:schemas-microsoft-com:vml" xmlns:wp14="http://schemas.microsoft.com/office/word/2010/wordprocessingDrawing" xmlns:wp="http://schemas.openxmlformats.org/drawingml/2006/wordprocessingDrawing" xmlns:w10="urn:schemas-microsoft-com:office:word" xmlns:w="http://schemas.openxmlformats.org/wordprocessingml/2006/main" xmlns:w14="http://schemas.microsoft.com/office/word/2010/wordml" xmlns:wpg="http://schemas.microsoft.com/office/word/2010/wordprocessingGroup" xmlns:wpi="http://schemas.microsoft.com/office/word/2010/wordprocessingInk" xmlns:wne="http://schemas.microsoft.com/office/word/2006/wordml" xmlns:wps="http://schemas.microsoft.com/office/word/2010/wordprocessingShape" mc:Ignorable="w14 wp14">
   <w:footnote w:type="separator" w:id="-1">
     <w:p>
       <w:pPr>
@@ -3290,7 +2810,17 @@
 </file>
 
 <file path=word/header1.xml><?xml version="1.0" encoding="utf-8"?>
-<w:hdr xmlns:wpc="http://schemas.microsoft.com/office/word/2010/wordprocessingCanvas" xmlns:mc="http://schemas.openxmlformats.org/markup-compatibility/2006" xmlns:o="urn:schemas-microsoft-com:office:office" xmlns:r="http://schemas.openxmlformats.org/officeDocument/2006/relationships" xmlns:m="http://schemas.openxmlformats.org/officeDocument/2006/math" xmlns:v="urn:schemas-microsoft-com:vml" xmlns:wp14="http://schemas.microsoft.com/office/word/2010/wordprocessingDrawing" xmlns:wp="http://schemas.openxmlformats.org/drawingml/2006/wordprocessingDrawing" xmlns:w10="urn:schemas-microsoft-com:office:word" xmlns:w="http://schemas.openxmlformats.org/wordprocessingml/2006/main" xmlns:w14="http://schemas.microsoft.com/office/word/2010/wordml" xmlns:wpg="http://schemas.microsoft.com/office/word/2010/wordprocessingGroup" xmlns:wpi="http://schemas.microsoft.com/office/word/2010/wordprocessingInk" xmlns:wne="http://schemas.microsoft.com/office/word/2006/wordml" xmlns:wps="http://schemas.microsoft.com/office/word/2010/wordprocessingShape" mc:Ignorable="w14 wp14">
+<w:hdr xmlns:wpc="http://schemas.microsoft.com/office/word/2010/wordprocessingCanvas" xmlns:mo="http://schemas.microsoft.com/office/mac/office/2008/main" xmlns:mc="http://schemas.openxmlformats.org/markup-compatibility/2006" xmlns:mv="urn:schemas-microsoft-com:mac:vml" xmlns:o="urn:schemas-microsoft-com:office:office" xmlns:r="http://schemas.openxmlformats.org/officeDocument/2006/relationships" xmlns:m="http://schemas.openxmlformats.org/officeDocument/2006/math" xmlns:v="urn:schemas-microsoft-com:vml" xmlns:wp14="http://schemas.microsoft.com/office/word/2010/wordprocessingDrawing" xmlns:wp="http://schemas.openxmlformats.org/drawingml/2006/wordprocessingDrawing" xmlns:w10="urn:schemas-microsoft-com:office:word" xmlns:w="http://schemas.openxmlformats.org/wordprocessingml/2006/main" xmlns:w14="http://schemas.microsoft.com/office/word/2010/wordml" xmlns:wpg="http://schemas.microsoft.com/office/word/2010/wordprocessingGroup" xmlns:wpi="http://schemas.microsoft.com/office/word/2010/wordprocessingInk" xmlns:wne="http://schemas.microsoft.com/office/word/2006/wordml" xmlns:wps="http://schemas.microsoft.com/office/word/2010/wordprocessingShape" mc:Ignorable="w14 wp14">
+  <w:p>
+    <w:pPr>
+      <w:pStyle w:val="Header"/>
+    </w:pPr>
+  </w:p>
+</w:hdr>
+</file>
+
+<file path=word/header2.xml><?xml version="1.0" encoding="utf-8"?>
+<w:hdr xmlns:wpc="http://schemas.microsoft.com/office/word/2010/wordprocessingCanvas" xmlns:mo="http://schemas.microsoft.com/office/mac/office/2008/main" xmlns:mc="http://schemas.openxmlformats.org/markup-compatibility/2006" xmlns:mv="urn:schemas-microsoft-com:mac:vml" xmlns:o="urn:schemas-microsoft-com:office:office" xmlns:r="http://schemas.openxmlformats.org/officeDocument/2006/relationships" xmlns:m="http://schemas.openxmlformats.org/officeDocument/2006/math" xmlns:v="urn:schemas-microsoft-com:vml" xmlns:wp14="http://schemas.microsoft.com/office/word/2010/wordprocessingDrawing" xmlns:wp="http://schemas.openxmlformats.org/drawingml/2006/wordprocessingDrawing" xmlns:w10="urn:schemas-microsoft-com:office:word" xmlns:w="http://schemas.openxmlformats.org/wordprocessingml/2006/main" xmlns:w14="http://schemas.microsoft.com/office/word/2010/wordml" xmlns:wpg="http://schemas.microsoft.com/office/word/2010/wordprocessingGroup" xmlns:wpi="http://schemas.microsoft.com/office/word/2010/wordprocessingInk" xmlns:wne="http://schemas.microsoft.com/office/word/2006/wordml" xmlns:wps="http://schemas.microsoft.com/office/word/2010/wordprocessingShape" mc:Ignorable="w14 wp14">
   <w:p>
     <w:pPr>
       <w:tabs>
@@ -3326,7 +2856,27 @@
         <w:sz w:val="20"/>
         <w:szCs w:val="20"/>
       </w:rPr>
-      <w:t>(Monday, March 14, 2005)]</w:t>
+      <w:t xml:space="preserve">(Monday, </w:t>
+    </w:r>
+    <w:r>
+      <w:rPr>
+        <w:rFonts w:ascii="Courier New" w:eastAsia="Times New Roman" w:hAnsi="Courier New" w:cs="Courier New"/>
+        <w:color w:val="000000"/>
+        <w:sz w:val="20"/>
+        <w:szCs w:val="20"/>
+      </w:rPr>
+      <w:t>April</w:t>
+    </w:r>
+    <w:bookmarkStart w:id="0" w:name="_GoBack"/>
+    <w:bookmarkEnd w:id="0"/>
+    <w:r>
+      <w:rPr>
+        <w:rFonts w:ascii="Courier New" w:eastAsia="Times New Roman" w:hAnsi="Courier New" w:cs="Courier New"/>
+        <w:color w:val="000000"/>
+        <w:sz w:val="20"/>
+        <w:szCs w:val="20"/>
+      </w:rPr>
+      <w:t xml:space="preserve"> 14, 2005)]</w:t>
     </w:r>
   </w:p>
   <w:p>
@@ -3384,6 +2934,16 @@
 </w:hdr>
 </file>
 
+<file path=word/header3.xml><?xml version="1.0" encoding="utf-8"?>
+<w:hdr xmlns:wpc="http://schemas.microsoft.com/office/word/2010/wordprocessingCanvas" xmlns:mo="http://schemas.microsoft.com/office/mac/office/2008/main" xmlns:mc="http://schemas.openxmlformats.org/markup-compatibility/2006" xmlns:mv="urn:schemas-microsoft-com:mac:vml" xmlns:o="urn:schemas-microsoft-com:office:office" xmlns:r="http://schemas.openxmlformats.org/officeDocument/2006/relationships" xmlns:m="http://schemas.openxmlformats.org/officeDocument/2006/math" xmlns:v="urn:schemas-microsoft-com:vml" xmlns:wp14="http://schemas.microsoft.com/office/word/2010/wordprocessingDrawing" xmlns:wp="http://schemas.openxmlformats.org/drawingml/2006/wordprocessingDrawing" xmlns:w10="urn:schemas-microsoft-com:office:word" xmlns:w="http://schemas.openxmlformats.org/wordprocessingml/2006/main" xmlns:w14="http://schemas.microsoft.com/office/word/2010/wordml" xmlns:wpg="http://schemas.microsoft.com/office/word/2010/wordprocessingGroup" xmlns:wpi="http://schemas.microsoft.com/office/word/2010/wordprocessingInk" xmlns:wne="http://schemas.microsoft.com/office/word/2006/wordml" xmlns:wps="http://schemas.microsoft.com/office/word/2010/wordprocessingShape" mc:Ignorable="w14 wp14">
+  <w:p>
+    <w:pPr>
+      <w:pStyle w:val="Header"/>
+    </w:pPr>
+  </w:p>
+</w:hdr>
+</file>
+
 <file path=word/styles.xml><?xml version="1.0" encoding="utf-8"?>
 <w:styles xmlns:mc="http://schemas.openxmlformats.org/markup-compatibility/2006" xmlns:r="http://schemas.openxmlformats.org/officeDocument/2006/relationships" xmlns:w="http://schemas.openxmlformats.org/wordprocessingml/2006/main" xmlns:w14="http://schemas.microsoft.com/office/word/2010/wordml" mc:Ignorable="w14">
   <w:docDefaults>
@@ -3401,7 +2961,7 @@
       </w:pPr>
     </w:pPrDefault>
   </w:docDefaults>
-  <w:latentStyles w:defLockedState="0" w:defUIPriority="99" w:defSemiHidden="1" w:defUnhideWhenUsed="1" w:defQFormat="0" w:count="267">
+  <w:latentStyles w:defLockedState="0" w:defUIPriority="99" w:defSemiHidden="1" w:defUnhideWhenUsed="1" w:defQFormat="0" w:count="276">
     <w:lsdException w:name="Normal" w:semiHidden="0" w:uiPriority="0" w:unhideWhenUsed="0" w:qFormat="1"/>
     <w:lsdException w:name="heading 1" w:semiHidden="0" w:uiPriority="9" w:unhideWhenUsed="0" w:qFormat="1"/>
     <w:lsdException w:name="heading 2" w:uiPriority="9" w:qFormat="1"/>
@@ -3619,7 +3179,7 @@
 </file>
 
 <file path=word/stylesWithEffects.xml><?xml version="1.0" encoding="utf-8"?>
-<w:styles xmlns:wpc="http://schemas.microsoft.com/office/word/2010/wordprocessingCanvas" xmlns:mc="http://schemas.openxmlformats.org/markup-compatibility/2006" xmlns:o="urn:schemas-microsoft-com:office:office" xmlns:r="http://schemas.openxmlformats.org/officeDocument/2006/relationships" xmlns:m="http://schemas.openxmlformats.org/officeDocument/2006/math" xmlns:v="urn:schemas-microsoft-com:vml" xmlns:wp14="http://schemas.microsoft.com/office/word/2010/wordprocessingDrawing" xmlns:wp="http://schemas.openxmlformats.org/drawingml/2006/wordprocessingDrawing" xmlns:w10="urn:schemas-microsoft-com:office:word" xmlns:w="http://schemas.openxmlformats.org/wordprocessingml/2006/main" xmlns:w14="http://schemas.microsoft.com/office/word/2010/wordml" xmlns:wpg="http://schemas.microsoft.com/office/word/2010/wordprocessingGroup" xmlns:wpi="http://schemas.microsoft.com/office/word/2010/wordprocessingInk" xmlns:wne="http://schemas.microsoft.com/office/word/2006/wordml" xmlns:wps="http://schemas.microsoft.com/office/word/2010/wordprocessingShape" mc:Ignorable="w14 wp14">
+<w:styles xmlns:wpc="http://schemas.microsoft.com/office/word/2010/wordprocessingCanvas" xmlns:mo="http://schemas.microsoft.com/office/mac/office/2008/main" xmlns:mc="http://schemas.openxmlformats.org/markup-compatibility/2006" xmlns:mv="urn:schemas-microsoft-com:mac:vml" xmlns:o="urn:schemas-microsoft-com:office:office" xmlns:r="http://schemas.openxmlformats.org/officeDocument/2006/relationships" xmlns:m="http://schemas.openxmlformats.org/officeDocument/2006/math" xmlns:v="urn:schemas-microsoft-com:vml" xmlns:wp14="http://schemas.microsoft.com/office/word/2010/wordprocessingDrawing" xmlns:wp="http://schemas.openxmlformats.org/drawingml/2006/wordprocessingDrawing" xmlns:w10="urn:schemas-microsoft-com:office:word" xmlns:w="http://schemas.openxmlformats.org/wordprocessingml/2006/main" xmlns:w14="http://schemas.microsoft.com/office/word/2010/wordml" xmlns:wpg="http://schemas.microsoft.com/office/word/2010/wordprocessingGroup" xmlns:wpi="http://schemas.microsoft.com/office/word/2010/wordprocessingInk" xmlns:wne="http://schemas.microsoft.com/office/word/2006/wordml" xmlns:wps="http://schemas.microsoft.com/office/word/2010/wordprocessingShape" mc:Ignorable="w14 wp14">
   <w:docDefaults>
     <w:rPrDefault>
       <w:rPr>
@@ -3635,7 +3195,7 @@
       </w:pPr>
     </w:pPrDefault>
   </w:docDefaults>
-  <w:latentStyles w:defLockedState="0" w:defUIPriority="99" w:defSemiHidden="1" w:defUnhideWhenUsed="1" w:defQFormat="0" w:count="267">
+  <w:latentStyles w:defLockedState="0" w:defUIPriority="99" w:defSemiHidden="1" w:defUnhideWhenUsed="1" w:defQFormat="0" w:count="276">
     <w:lsdException w:name="Normal" w:semiHidden="0" w:uiPriority="0" w:unhideWhenUsed="0" w:qFormat="1"/>
     <w:lsdException w:name="heading 1" w:semiHidden="0" w:uiPriority="9" w:unhideWhenUsed="0" w:qFormat="1"/>
     <w:lsdException w:name="heading 2" w:uiPriority="9" w:qFormat="1"/>

</xml_diff>